<commit_message>
Yeah Finally got it working right
</commit_message>
<xml_diff>
--- a/Twitter Project notes.docx
+++ b/Twitter Project notes.docx
@@ -83,8 +83,35 @@
         </w:numPr>
       </w:pPr>
       <w:r>
+        <w:t xml:space="preserve">Research Carmen </w:t>
+      </w:r>
+    </w:p>
+    <w:p>
+      <w:pPr>
+        <w:pStyle w:val="ListParagraph"/>
+        <w:numPr>
+          <w:ilvl w:val="1"/>
+          <w:numId w:val="1"/>
+        </w:numPr>
+      </w:pPr>
+      <w:r>
+        <w:t>See healthtweets.org presentation</w:t>
+      </w:r>
+    </w:p>
+    <w:p>
+      <w:pPr>
+        <w:pStyle w:val="ListParagraph"/>
+        <w:numPr>
+          <w:ilvl w:val="0"/>
+          <w:numId w:val="1"/>
+        </w:numPr>
+      </w:pPr>
+      <w:r>
         <w:t>See if I can pull the Florida groceries</w:t>
       </w:r>
+      <w:r>
+        <w:t xml:space="preserve"> (other)</w:t>
+      </w:r>
     </w:p>
     <w:p>
       <w:pPr>
@@ -93,8 +120,14 @@
           <w:ilvl w:val="0"/>
           <w:numId w:val="1"/>
         </w:numPr>
-      </w:pPr>
-      <w:r>
+        <w:rPr>
+          <w:strike/>
+        </w:rPr>
+      </w:pPr>
+      <w:r>
+        <w:rPr>
+          <w:strike/>
+        </w:rPr>
         <w:t>Change delimiter to something used less frequently (~)</w:t>
       </w:r>
     </w:p>
@@ -105,8 +138,14 @@
           <w:ilvl w:val="0"/>
           <w:numId w:val="1"/>
         </w:numPr>
-      </w:pPr>
-      <w:r>
+        <w:rPr>
+          <w:strike/>
+        </w:rPr>
+      </w:pPr>
+      <w:r>
+        <w:rPr>
+          <w:strike/>
+        </w:rPr>
         <w:t>Only print tweets with geocode, if geo codes re needed</w:t>
       </w:r>
     </w:p>
@@ -117,51 +156,57 @@
           <w:ilvl w:val="1"/>
           <w:numId w:val="1"/>
         </w:numPr>
-      </w:pPr>
-      <w:r>
+        <w:rPr>
+          <w:strike/>
+        </w:rPr>
+      </w:pPr>
+      <w:r>
+        <w:rPr>
+          <w:strike/>
+        </w:rPr>
         <w:t xml:space="preserve">Get clean Tweets about HIV </w:t>
-      </w:r>
-    </w:p>
-    <w:p>
-      <w:pPr>
-        <w:pStyle w:val="ListParagraph"/>
-        <w:numPr>
-          <w:ilvl w:val="0"/>
-          <w:numId w:val="1"/>
-        </w:numPr>
-      </w:pPr>
-      <w:r>
-        <w:t xml:space="preserve">Review research </w:t>
-      </w:r>
-      <w:r>
-        <w:t>on uses of twitter in PH research</w:t>
-      </w:r>
-    </w:p>
-    <w:p>
-      <w:pPr>
-        <w:pStyle w:val="ListParagraph"/>
-        <w:numPr>
-          <w:ilvl w:val="0"/>
-          <w:numId w:val="1"/>
-        </w:numPr>
-      </w:pPr>
-      <w:r>
-        <w:t>IF twitter does not work</w:t>
-      </w:r>
-    </w:p>
-    <w:p>
-      <w:pPr>
-        <w:pStyle w:val="ListParagraph"/>
-        <w:numPr>
-          <w:ilvl w:val="1"/>
-          <w:numId w:val="1"/>
-        </w:numPr>
-      </w:pPr>
-      <w:r>
-        <w:t>Look for machine learning dataset</w:t>
       </w:r>
       <w:bookmarkStart w:id="0" w:name="_GoBack"/>
       <w:bookmarkEnd w:id="0"/>
+    </w:p>
+    <w:p>
+      <w:pPr>
+        <w:pStyle w:val="ListParagraph"/>
+        <w:numPr>
+          <w:ilvl w:val="0"/>
+          <w:numId w:val="1"/>
+        </w:numPr>
+      </w:pPr>
+      <w:r>
+        <w:t xml:space="preserve">Review research </w:t>
+      </w:r>
+      <w:r>
+        <w:t>on uses of twitter in PH research</w:t>
+      </w:r>
+    </w:p>
+    <w:p>
+      <w:pPr>
+        <w:pStyle w:val="ListParagraph"/>
+        <w:numPr>
+          <w:ilvl w:val="0"/>
+          <w:numId w:val="1"/>
+        </w:numPr>
+      </w:pPr>
+      <w:r>
+        <w:t>IF twitter does not work</w:t>
+      </w:r>
+    </w:p>
+    <w:p>
+      <w:pPr>
+        <w:pStyle w:val="ListParagraph"/>
+        <w:numPr>
+          <w:ilvl w:val="1"/>
+          <w:numId w:val="1"/>
+        </w:numPr>
+      </w:pPr>
+      <w:r>
+        <w:t>Look for machine learning dataset</w:t>
+      </w:r>
     </w:p>
     <w:p>
       <w:pPr>
@@ -347,7 +392,7 @@
       </w:pPr>
     </w:pPrDefault>
   </w:docDefaults>
-  <w:latentStyles w:defLockedState="0" w:defUIPriority="99" w:defSemiHidden="0" w:defUnhideWhenUsed="0" w:defQFormat="0" w:count="375">
+  <w:latentStyles w:defLockedState="0" w:defUIPriority="99" w:defSemiHidden="0" w:defUnhideWhenUsed="0" w:defQFormat="0" w:count="377">
     <w:lsdException w:name="Normal" w:uiPriority="0" w:qFormat="1"/>
     <w:lsdException w:name="heading 1" w:uiPriority="9" w:qFormat="1"/>
     <w:lsdException w:name="heading 2" w:semiHidden="1" w:uiPriority="9" w:unhideWhenUsed="1" w:qFormat="1"/>
@@ -453,7 +498,6 @@
     <w:lsdException w:name="HTML Sample" w:semiHidden="1" w:unhideWhenUsed="1"/>
     <w:lsdException w:name="HTML Typewriter" w:semiHidden="1" w:unhideWhenUsed="1"/>
     <w:lsdException w:name="HTML Variable" w:semiHidden="1" w:unhideWhenUsed="1"/>
-    <w:lsdException w:name="Normal Table" w:semiHidden="1" w:unhideWhenUsed="1"/>
     <w:lsdException w:name="annotation subject" w:semiHidden="1" w:unhideWhenUsed="1"/>
     <w:lsdException w:name="No List" w:semiHidden="1" w:unhideWhenUsed="1"/>
     <w:lsdException w:name="Outline List 1" w:semiHidden="1" w:unhideWhenUsed="1"/>
@@ -499,11 +543,9 @@
     <w:lsdException w:name="Table Subtle 1" w:semiHidden="1" w:unhideWhenUsed="1"/>
     <w:lsdException w:name="Table Subtle 2" w:semiHidden="1" w:unhideWhenUsed="1"/>
     <w:lsdException w:name="Table Web 1" w:semiHidden="1" w:unhideWhenUsed="1"/>
-    <w:lsdException w:name="Table Web 2" w:semiHidden="1" w:unhideWhenUsed="1"/>
     <w:lsdException w:name="Table Web 3" w:semiHidden="1" w:unhideWhenUsed="1"/>
     <w:lsdException w:name="Balloon Text" w:semiHidden="1" w:unhideWhenUsed="1"/>
     <w:lsdException w:name="Table Grid" w:uiPriority="39"/>
-    <w:lsdException w:name="Table Theme" w:semiHidden="1" w:unhideWhenUsed="1"/>
     <w:lsdException w:name="Placeholder Text" w:semiHidden="1"/>
     <w:lsdException w:name="No Spacing" w:uiPriority="1" w:qFormat="1"/>
     <w:lsdException w:name="Light Shading" w:uiPriority="60"/>
@@ -723,6 +765,8 @@
     <w:lsdException w:name="Smart Hyperlink" w:semiHidden="1" w:unhideWhenUsed="1"/>
     <w:lsdException w:name="Hashtag" w:semiHidden="1" w:unhideWhenUsed="1"/>
     <w:lsdException w:name="Unresolved Mention" w:semiHidden="1" w:unhideWhenUsed="1"/>
+    <w:lsdException w:name="Smart Link" w:semiHidden="1" w:unhideWhenUsed="1"/>
+    <w:lsdException w:name="Smart Link Error" w:semiHidden="1" w:unhideWhenUsed="1"/>
   </w:latentStyles>
   <w:style w:type="paragraph" w:default="1" w:styleId="Normal">
     <w:name w:val="Normal"/>

</xml_diff>

<commit_message>
Update Twitter Project notes.docx
</commit_message>
<xml_diff>
--- a/Twitter Project notes.docx
+++ b/Twitter Project notes.docx
@@ -232,13 +232,7 @@
         <w:rPr>
           <w:rFonts w:ascii="Arial" w:hAnsi="Arial" w:cs="Arial"/>
         </w:rPr>
-        <w:t>Top 50 cities in terms of population</w:t>
-      </w:r>
-      <w:r>
-        <w:rPr>
-          <w:rFonts w:ascii="Arial" w:hAnsi="Arial" w:cs="Arial"/>
-        </w:rPr>
-        <w:t>?</w:t>
+        <w:t>Top 50 cities in terms of population?</w:t>
       </w:r>
     </w:p>
     <w:p>
@@ -404,163 +398,7 @@
         <w:rPr>
           <w:rFonts w:ascii="Arial" w:hAnsi="Arial" w:cs="Arial"/>
         </w:rPr>
-        <w:t>“</w:t>
-      </w:r>
-      <w:r>
-        <w:rPr>
-          <w:rFonts w:ascii="Arial" w:hAnsi="Arial" w:cs="Arial"/>
-        </w:rPr>
-        <w:t>We used the set of rules described in Schwartz et</w:t>
-      </w:r>
-      <w:r>
-        <w:rPr>
-          <w:rFonts w:ascii="Arial" w:hAnsi="Arial" w:cs="Arial"/>
-        </w:rPr>
-        <w:t xml:space="preserve"> </w:t>
-      </w:r>
-      <w:r>
-        <w:rPr>
-          <w:rFonts w:ascii="Arial" w:hAnsi="Arial" w:cs="Arial"/>
-        </w:rPr>
-        <w:t>al.53 to map location fields to counties. The locations fields were broken up into sequences</w:t>
-      </w:r>
-      <w:r>
-        <w:rPr>
-          <w:rFonts w:ascii="Arial" w:hAnsi="Arial" w:cs="Arial"/>
-        </w:rPr>
-        <w:t xml:space="preserve"> </w:t>
-      </w:r>
-      <w:r>
-        <w:rPr>
-          <w:rFonts w:ascii="Arial" w:hAnsi="Arial" w:cs="Arial"/>
-        </w:rPr>
-        <w:t xml:space="preserve">of words (tokenized) and then matched to country names. Out of those </w:t>
-      </w:r>
-      <w:r>
-        <w:rPr>
-          <w:rFonts w:ascii="Arial" w:hAnsi="Arial" w:cs="Arial"/>
-        </w:rPr>
-        <w:t>m</w:t>
-      </w:r>
-      <w:r>
-        <w:rPr>
-          <w:rFonts w:ascii="Arial" w:hAnsi="Arial" w:cs="Arial"/>
-        </w:rPr>
-        <w:t>essages either</w:t>
-      </w:r>
-      <w:r>
-        <w:rPr>
-          <w:rFonts w:ascii="Arial" w:hAnsi="Arial" w:cs="Arial"/>
-        </w:rPr>
-        <w:t xml:space="preserve"> </w:t>
-      </w:r>
-      <w:r>
-        <w:rPr>
-          <w:rFonts w:ascii="Arial" w:hAnsi="Arial" w:cs="Arial"/>
-        </w:rPr>
-        <w:t>mentioning the country as the United States or not mentioning a country, we used the words</w:t>
-      </w:r>
-      <w:r>
-        <w:rPr>
-          <w:rFonts w:ascii="Arial" w:hAnsi="Arial" w:cs="Arial"/>
-        </w:rPr>
-        <w:t xml:space="preserve"> </w:t>
-      </w:r>
-      <w:r>
-        <w:rPr>
-          <w:rFonts w:ascii="Arial" w:hAnsi="Arial" w:cs="Arial"/>
-        </w:rPr>
-        <w:t>preceding the country and attempted to match city and state names. City population</w:t>
-      </w:r>
-      <w:r>
-        <w:rPr>
-          <w:rFonts w:ascii="Arial" w:hAnsi="Arial" w:cs="Arial"/>
-        </w:rPr>
-        <w:t xml:space="preserve"> </w:t>
-      </w:r>
-      <w:r>
-        <w:rPr>
-          <w:rFonts w:ascii="Arial" w:hAnsi="Arial" w:cs="Arial"/>
-        </w:rPr>
-        <w:t>information was used when the user provided a city without a state in order to determine</w:t>
-      </w:r>
-      <w:r>
-        <w:rPr>
-          <w:rFonts w:ascii="Arial" w:hAnsi="Arial" w:cs="Arial"/>
-        </w:rPr>
-        <w:t xml:space="preserve"> </w:t>
-      </w:r>
-      <w:r>
-        <w:rPr>
-          <w:rFonts w:ascii="Arial" w:hAnsi="Arial" w:cs="Arial"/>
-        </w:rPr>
-        <w:t>whether the city was 90% likely to be in any state; if so, we paired the city with its most</w:t>
-      </w:r>
-      <w:r>
-        <w:rPr>
-          <w:rFonts w:ascii="Arial" w:hAnsi="Arial" w:cs="Arial"/>
-        </w:rPr>
-        <w:t xml:space="preserve"> </w:t>
-      </w:r>
-      <w:r>
-        <w:rPr>
-          <w:rFonts w:ascii="Arial" w:hAnsi="Arial" w:cs="Arial"/>
-        </w:rPr>
-        <w:t>likely state. Otherwise, the tweet was discarded. For example, if Springfield, Illinois has a</w:t>
-      </w:r>
-      <w:r>
-        <w:rPr>
-          <w:rFonts w:ascii="Arial" w:hAnsi="Arial" w:cs="Arial"/>
-        </w:rPr>
-        <w:t xml:space="preserve"> </w:t>
-      </w:r>
-      <w:r>
-        <w:rPr>
-          <w:rFonts w:ascii="Arial" w:hAnsi="Arial" w:cs="Arial"/>
-        </w:rPr>
-        <w:t>population of approximately 117,000 and the sum of populations across all cities named</w:t>
-      </w:r>
-      <w:r>
-        <w:rPr>
-          <w:rFonts w:ascii="Arial" w:hAnsi="Arial" w:cs="Arial"/>
-        </w:rPr>
-        <w:t xml:space="preserve"> </w:t>
-      </w:r>
-      <w:r>
-        <w:rPr>
-          <w:rFonts w:ascii="Arial" w:hAnsi="Arial" w:cs="Arial"/>
-        </w:rPr>
-        <w:t>Springfield is 187,000, then we would calculate the likelihood that “Springfield” is referring</w:t>
-      </w:r>
-      <w:r>
-        <w:rPr>
-          <w:rFonts w:ascii="Arial" w:hAnsi="Arial" w:cs="Arial"/>
-        </w:rPr>
-        <w:t xml:space="preserve"> </w:t>
-      </w:r>
-      <w:r>
-        <w:rPr>
-          <w:rFonts w:ascii="Arial" w:hAnsi="Arial" w:cs="Arial"/>
-        </w:rPr>
-        <w:t>to Springfield, Illinois as 117,000 / 187,000 = 62.6%; thus, Springfield would not be</w:t>
-      </w:r>
-      <w:r>
-        <w:rPr>
-          <w:rFonts w:ascii="Arial" w:hAnsi="Arial" w:cs="Arial"/>
-        </w:rPr>
-        <w:t xml:space="preserve"> </w:t>
-      </w:r>
-      <w:r>
-        <w:rPr>
-          <w:rFonts w:ascii="Arial" w:hAnsi="Arial" w:cs="Arial"/>
-        </w:rPr>
-        <w:t>mapped.</w:t>
-      </w:r>
-      <w:r>
-        <w:rPr>
-          <w:rFonts w:ascii="Arial" w:hAnsi="Arial" w:cs="Arial"/>
-        </w:rPr>
-        <w:t>”</w:t>
+        <w:t>“We used the set of rules described in Schwartz et al.53 to map location fields to counties. The locations fields were broken up into sequences of words (tokenized) and then matched to country names. Out of those messages either mentioning the country as the United States or not mentioning a country, we used the words preceding the country and attempted to match city and state names. City population information was used when the user provided a city without a state in order to determine whether the city was 90% likely to be in any state; if so, we paired the city with its most likely state. Otherwise, the tweet was discarded. For example, if Springfield, Illinois has a population of approximately 117,000 and the sum of populations across all cities named Springfield is 187,000, then we would calculate the likelihood that “Springfield” is referring to Springfield, Illinois as 117,000 / 187,000 = 62.6%; thus, Springfield would not be mapped.”</w:t>
       </w:r>
     </w:p>
     <w:p>
@@ -713,6 +551,11 @@
         <w:rPr>
           <w:rFonts w:ascii="Arial" w:hAnsi="Arial" w:cs="Arial"/>
         </w:rPr>
+      </w:r>
+      <w:r>
+        <w:rPr>
+          <w:rFonts w:ascii="Arial" w:hAnsi="Arial" w:cs="Arial"/>
+        </w:rPr>
         <w:fldChar w:fldCharType="separate"/>
       </w:r>
       <w:r>
@@ -761,10 +604,8 @@
           <w:sz w:val="22"/>
           <w:szCs w:val="22"/>
         </w:rPr>
-        <w:t>Twitter Relate</w:t>
-      </w:r>
-      <w:bookmarkStart w:id="0" w:name="_GoBack"/>
-      <w:bookmarkEnd w:id="0"/>
+        <w:t xml:space="preserve">Twitter Related </w:t>
+      </w:r>
       <w:r>
         <w:rPr>
           <w:rFonts w:ascii="Arial" w:hAnsi="Arial" w:cs="Arial"/>
@@ -774,9 +615,625 @@
           <w:sz w:val="22"/>
           <w:szCs w:val="22"/>
         </w:rPr>
-        <w:t xml:space="preserve">d </w:t>
-      </w:r>
-      <w:r>
+        <w:t>Ideas</w:t>
+      </w:r>
+    </w:p>
+    <w:p>
+      <w:pPr>
+        <w:pStyle w:val="ListParagraph"/>
+        <w:numPr>
+          <w:ilvl w:val="0"/>
+          <w:numId w:val="1"/>
+        </w:numPr>
+        <w:rPr>
+          <w:rFonts w:ascii="Arial" w:hAnsi="Arial" w:cs="Arial"/>
+        </w:rPr>
+      </w:pPr>
+      <w:commentRangeStart w:id="0"/>
+      <w:r>
+        <w:rPr>
+          <w:rFonts w:ascii="Arial" w:hAnsi="Arial" w:cs="Arial"/>
+        </w:rPr>
+        <w:t>What factors impact how often a tweet is retweeted</w:t>
+      </w:r>
+      <w:commentRangeEnd w:id="0"/>
+      <w:r>
+        <w:rPr>
+          <w:rStyle w:val="CommentReference"/>
+        </w:rPr>
+        <w:commentReference w:id="0"/>
+      </w:r>
+      <w:r>
+        <w:rPr>
+          <w:rFonts w:ascii="Arial" w:hAnsi="Arial" w:cs="Arial"/>
+        </w:rPr>
+        <w:t xml:space="preserve"> </w:t>
+      </w:r>
+    </w:p>
+    <w:p>
+      <w:pPr>
+        <w:pStyle w:val="ListParagraph"/>
+        <w:numPr>
+          <w:ilvl w:val="1"/>
+          <w:numId w:val="1"/>
+        </w:numPr>
+        <w:rPr>
+          <w:rFonts w:ascii="Arial" w:hAnsi="Arial" w:cs="Arial"/>
+        </w:rPr>
+      </w:pPr>
+      <w:r>
+        <w:rPr>
+          <w:rFonts w:ascii="Arial" w:hAnsi="Arial" w:cs="Arial"/>
+          <w:i/>
+          <w:iCs/>
+        </w:rPr>
+        <w:t>SEE</w:t>
+      </w:r>
+      <w:r>
+        <w:rPr>
+          <w:rFonts w:ascii="Arial" w:hAnsi="Arial" w:cs="Arial"/>
+        </w:rPr>
+        <w:t xml:space="preserve"> </w:t>
+      </w:r>
+      <w:r>
+        <w:rPr>
+          <w:rFonts w:ascii="Arial" w:hAnsi="Arial" w:cs="Arial"/>
+        </w:rPr>
+        <w:fldChar w:fldCharType="begin"/>
+      </w:r>
+      <w:r>
+        <w:rPr>
+          <w:rFonts w:ascii="Arial" w:hAnsi="Arial" w:cs="Arial"/>
+        </w:rPr>
+        <w:instrText xml:space="preserve"> ADDIN EN.CITE &lt;EndNote&gt;&lt;Cite&gt;&lt;Author&gt;Lohmann&lt;/Author&gt;&lt;Year&gt;2018&lt;/Year&gt;&lt;RecNum&gt;954&lt;/RecNum&gt;&lt;DisplayText&gt;(Lohmann et al., 2018)&lt;/DisplayText&gt;&lt;record&gt;&lt;rec-number&gt;954&lt;/rec-number&gt;&lt;foreign-keys&gt;&lt;key app="EN" db-id="dzrx5r05hwafsve9a2tpa2vssz0rw2xzw009" timestamp="1580622679"&gt;954&lt;/key&gt;&lt;/foreign-keys&gt;&lt;ref-type name="Journal Article"&gt;17&lt;/ref-type&gt;&lt;contributors&gt;&lt;authors&gt;&lt;author&gt;Lohmann, S.&lt;/author&gt;&lt;author&gt;White, B. X.&lt;/author&gt;&lt;author&gt;Zuo, Z.&lt;/author&gt;&lt;author&gt;Chan, M. S.&lt;/author&gt;&lt;author&gt;Morales, A.&lt;/author&gt;&lt;author&gt;Li, B.&lt;/author&gt;&lt;author&gt;Zhai, C.&lt;/author&gt;&lt;author&gt;Albarracin, D.&lt;/author&gt;&lt;/authors&gt;&lt;/contributors&gt;&lt;auth-address&gt;Psychology Department, University of Illinois Urbana-Champaign, Champaign, Illinois, USA.&lt;/auth-address&gt;&lt;titles&gt;&lt;title&gt;HIV messaging on Twitter: an analysis of current practice and data-driven recommendations&lt;/title&gt;&lt;secondary-title&gt;Aids&lt;/secondary-title&gt;&lt;alt-title&gt;AIDS (London, England)&lt;/alt-title&gt;&lt;/titles&gt;&lt;periodical&gt;&lt;full-title&gt;Aids&lt;/full-title&gt;&lt;abbr-1&gt;AIDS (London, England)&lt;/abbr-1&gt;&lt;/periodical&gt;&lt;alt-periodical&gt;&lt;full-title&gt;Aids&lt;/full-title&gt;&lt;abbr-1&gt;AIDS (London, England)&lt;/abbr-1&gt;&lt;/alt-periodical&gt;&lt;pages&gt;2799-2805&lt;/pages&gt;&lt;volume&gt;32&lt;/volume&gt;&lt;number&gt;18&lt;/number&gt;&lt;edition&gt;2018/10/06&lt;/edition&gt;&lt;keywords&gt;&lt;keyword&gt;Behavior Therapy/*methods&lt;/keyword&gt;&lt;keyword&gt;Disease Transmission, Infectious/*prevention &amp;amp; control&lt;/keyword&gt;&lt;keyword&gt;HIV Infections/diagnosis/*prevention &amp;amp; control&lt;/keyword&gt;&lt;keyword&gt;Health Education/*methods&lt;/keyword&gt;&lt;keyword&gt;Humans&lt;/keyword&gt;&lt;keyword&gt;*Social Media&lt;/keyword&gt;&lt;/keywords&gt;&lt;dates&gt;&lt;year&gt;2018&lt;/year&gt;&lt;pub-dates&gt;&lt;date&gt;Nov 28&lt;/date&gt;&lt;/pub-dates&gt;&lt;/dates&gt;&lt;isbn&gt;0269-9370&lt;/isbn&gt;&lt;accession-num&gt;30289801&lt;/accession-num&gt;&lt;urls&gt;&lt;related-urls&gt;&lt;url&gt;https://www.ncbi.nlm.nih.gov/pmc/articles/PMC6615455/pdf/nihms-1527627.pdf&lt;/url&gt;&lt;/related-urls&gt;&lt;/urls&gt;&lt;custom2&gt;PMC6615455&lt;/custom2&gt;&lt;custom6&gt;NIHMS1527627&lt;/custom6&gt;&lt;electronic-resource-num&gt;10.1097/qad.0000000000002018&lt;/electronic-resource-num&gt;&lt;remote-database-provider&gt;NLM&lt;/remote-database-provider&gt;&lt;language&gt;eng&lt;/language&gt;&lt;/record&gt;&lt;/Cite&gt;&lt;/EndNote&gt;</w:instrText>
+      </w:r>
+      <w:r>
+        <w:rPr>
+          <w:rFonts w:ascii="Arial" w:hAnsi="Arial" w:cs="Arial"/>
+        </w:rPr>
+        <w:fldChar w:fldCharType="separate"/>
+      </w:r>
+      <w:r>
+        <w:rPr>
+          <w:rFonts w:ascii="Arial" w:hAnsi="Arial" w:cs="Arial"/>
+          <w:noProof/>
+        </w:rPr>
+        <w:t>(Lohmann et al., 2018)</w:t>
+      </w:r>
+      <w:r>
+        <w:rPr>
+          <w:rFonts w:ascii="Arial" w:hAnsi="Arial" w:cs="Arial"/>
+        </w:rPr>
+        <w:fldChar w:fldCharType="end"/>
+      </w:r>
+    </w:p>
+    <w:p>
+      <w:pPr>
+        <w:pStyle w:val="ListParagraph"/>
+        <w:numPr>
+          <w:ilvl w:val="1"/>
+          <w:numId w:val="1"/>
+        </w:numPr>
+        <w:rPr>
+          <w:rFonts w:ascii="Arial" w:hAnsi="Arial" w:cs="Arial"/>
+        </w:rPr>
+      </w:pPr>
+      <w:r>
+        <w:rPr>
+          <w:rFonts w:ascii="Arial" w:hAnsi="Arial" w:cs="Arial"/>
+        </w:rPr>
+        <w:t>Are funny tweets about HIV better than serious tweets?</w:t>
+      </w:r>
+    </w:p>
+    <w:p>
+      <w:pPr>
+        <w:pStyle w:val="ListParagraph"/>
+        <w:numPr>
+          <w:ilvl w:val="1"/>
+          <w:numId w:val="1"/>
+        </w:numPr>
+        <w:rPr>
+          <w:rFonts w:ascii="Arial" w:hAnsi="Arial" w:cs="Arial"/>
+        </w:rPr>
+      </w:pPr>
+      <w:r>
+        <w:rPr>
+          <w:rFonts w:ascii="Arial" w:hAnsi="Arial" w:cs="Arial"/>
+        </w:rPr>
+        <w:t>Are Tweets from a health agency more effective than a tweet from a private account?</w:t>
+      </w:r>
+    </w:p>
+    <w:p>
+      <w:pPr>
+        <w:pStyle w:val="ListParagraph"/>
+        <w:numPr>
+          <w:ilvl w:val="1"/>
+          <w:numId w:val="1"/>
+        </w:numPr>
+        <w:rPr>
+          <w:rFonts w:ascii="Arial" w:hAnsi="Arial" w:cs="Arial"/>
+        </w:rPr>
+      </w:pPr>
+      <w:r>
+        <w:rPr>
+          <w:rFonts w:ascii="Arial" w:hAnsi="Arial" w:cs="Arial"/>
+        </w:rPr>
+        <w:t>Problems:</w:t>
+      </w:r>
+    </w:p>
+    <w:p>
+      <w:pPr>
+        <w:pStyle w:val="ListParagraph"/>
+        <w:numPr>
+          <w:ilvl w:val="2"/>
+          <w:numId w:val="1"/>
+        </w:numPr>
+        <w:rPr>
+          <w:rFonts w:ascii="Arial" w:hAnsi="Arial" w:cs="Arial"/>
+        </w:rPr>
+      </w:pPr>
+      <w:r>
+        <w:rPr>
+          <w:rFonts w:ascii="Arial" w:hAnsi="Arial" w:cs="Arial"/>
+        </w:rPr>
+        <w:t>Do we need IRB approval?</w:t>
+      </w:r>
+    </w:p>
+    <w:p>
+      <w:pPr>
+        <w:pStyle w:val="ListParagraph"/>
+        <w:numPr>
+          <w:ilvl w:val="2"/>
+          <w:numId w:val="1"/>
+        </w:numPr>
+        <w:rPr>
+          <w:rFonts w:ascii="Arial" w:hAnsi="Arial" w:cs="Arial"/>
+        </w:rPr>
+      </w:pPr>
+      <w:r>
+        <w:rPr>
+          <w:rFonts w:ascii="Arial" w:hAnsi="Arial" w:cs="Arial"/>
+        </w:rPr>
+        <w:t>What ethical considerations are there?</w:t>
+      </w:r>
+    </w:p>
+    <w:p>
+      <w:pPr>
+        <w:pStyle w:val="ListParagraph"/>
+        <w:numPr>
+          <w:ilvl w:val="0"/>
+          <w:numId w:val="1"/>
+        </w:numPr>
+        <w:rPr>
+          <w:rFonts w:ascii="Arial" w:hAnsi="Arial" w:cs="Arial"/>
+        </w:rPr>
+      </w:pPr>
+      <w:r>
+        <w:rPr>
+          <w:rFonts w:ascii="Arial" w:hAnsi="Arial" w:cs="Arial"/>
+        </w:rPr>
+        <w:lastRenderedPageBreak/>
+        <w:t>Do tweets about disease match up with incidence?</w:t>
+      </w:r>
+    </w:p>
+    <w:p>
+      <w:pPr>
+        <w:pStyle w:val="ListParagraph"/>
+        <w:numPr>
+          <w:ilvl w:val="0"/>
+          <w:numId w:val="1"/>
+        </w:numPr>
+        <w:rPr>
+          <w:rFonts w:ascii="Arial" w:hAnsi="Arial" w:cs="Arial"/>
+        </w:rPr>
+      </w:pPr>
+      <w:r>
+        <w:rPr>
+          <w:rFonts w:ascii="Arial" w:hAnsi="Arial" w:cs="Arial"/>
+        </w:rPr>
+        <w:t>Impact of news on awareness of diseases</w:t>
+      </w:r>
+    </w:p>
+    <w:p>
+      <w:pPr>
+        <w:pStyle w:val="ListParagraph"/>
+        <w:numPr>
+          <w:ilvl w:val="1"/>
+          <w:numId w:val="1"/>
+        </w:numPr>
+        <w:rPr>
+          <w:rFonts w:ascii="Arial" w:hAnsi="Arial" w:cs="Arial"/>
+        </w:rPr>
+      </w:pPr>
+      <w:r>
+        <w:rPr>
+          <w:rFonts w:ascii="Arial" w:hAnsi="Arial" w:cs="Arial"/>
+        </w:rPr>
+        <w:t xml:space="preserve">Mine News RSS feeds </w:t>
+      </w:r>
+    </w:p>
+    <w:p>
+      <w:pPr>
+        <w:pStyle w:val="ListParagraph"/>
+        <w:numPr>
+          <w:ilvl w:val="0"/>
+          <w:numId w:val="1"/>
+        </w:numPr>
+        <w:rPr>
+          <w:rFonts w:ascii="Arial" w:hAnsi="Arial" w:cs="Arial"/>
+        </w:rPr>
+      </w:pPr>
+      <w:r>
+        <w:rPr>
+          <w:rFonts w:ascii="Arial" w:hAnsi="Arial" w:cs="Arial"/>
+        </w:rPr>
+        <w:t>Does the rate of Tweets about disease risk behaviors correlate with the actual rate of infectious disease in big US cities</w:t>
+      </w:r>
+      <w:r>
+        <w:rPr>
+          <w:rFonts w:ascii="Arial" w:hAnsi="Arial" w:cs="Arial"/>
+        </w:rPr>
+        <w:t>.</w:t>
+      </w:r>
+    </w:p>
+    <w:p>
+      <w:pPr>
+        <w:pStyle w:val="ListParagraph"/>
+        <w:numPr>
+          <w:ilvl w:val="1"/>
+          <w:numId w:val="1"/>
+        </w:numPr>
+        <w:rPr>
+          <w:rFonts w:ascii="Arial" w:hAnsi="Arial" w:cs="Arial"/>
+        </w:rPr>
+      </w:pPr>
+      <w:r>
+        <w:rPr>
+          <w:rFonts w:ascii="Arial" w:hAnsi="Arial" w:cs="Arial"/>
+        </w:rPr>
+        <w:t xml:space="preserve">Need </w:t>
+      </w:r>
+    </w:p>
+    <w:p>
+      <w:pPr>
+        <w:pStyle w:val="ListParagraph"/>
+        <w:numPr>
+          <w:ilvl w:val="2"/>
+          <w:numId w:val="1"/>
+        </w:numPr>
+        <w:rPr>
+          <w:rFonts w:ascii="Arial" w:hAnsi="Arial" w:cs="Arial"/>
+        </w:rPr>
+      </w:pPr>
+      <w:r>
+        <w:rPr>
+          <w:rFonts w:ascii="Arial" w:hAnsi="Arial" w:cs="Arial"/>
+        </w:rPr>
+        <w:t xml:space="preserve">Disease rates in </w:t>
+      </w:r>
+      <w:r>
+        <w:rPr>
+          <w:rFonts w:ascii="Arial" w:hAnsi="Arial" w:cs="Arial"/>
+        </w:rPr>
+        <w:t>big cities</w:t>
+      </w:r>
+    </w:p>
+    <w:p>
+      <w:pPr>
+        <w:pStyle w:val="ListParagraph"/>
+        <w:numPr>
+          <w:ilvl w:val="2"/>
+          <w:numId w:val="1"/>
+        </w:numPr>
+        <w:rPr>
+          <w:rFonts w:ascii="Arial" w:hAnsi="Arial" w:cs="Arial"/>
+        </w:rPr>
+      </w:pPr>
+      <w:r>
+        <w:rPr>
+          <w:rFonts w:ascii="Arial" w:hAnsi="Arial" w:cs="Arial"/>
+        </w:rPr>
+        <w:t>Tweets about the disease</w:t>
+      </w:r>
+    </w:p>
+    <w:p>
+      <w:pPr>
+        <w:pStyle w:val="ListParagraph"/>
+        <w:numPr>
+          <w:ilvl w:val="2"/>
+          <w:numId w:val="1"/>
+        </w:numPr>
+        <w:rPr>
+          <w:rFonts w:ascii="Arial" w:hAnsi="Arial" w:cs="Arial"/>
+        </w:rPr>
+      </w:pPr>
+      <w:r>
+        <w:rPr>
+          <w:rFonts w:ascii="Arial" w:hAnsi="Arial" w:cs="Arial"/>
+        </w:rPr>
+        <w:t>Tweets about risk factors</w:t>
+      </w:r>
+    </w:p>
+    <w:p>
+      <w:pPr>
+        <w:pStyle w:val="ListParagraph"/>
+        <w:numPr>
+          <w:ilvl w:val="2"/>
+          <w:numId w:val="1"/>
+        </w:numPr>
+        <w:rPr>
+          <w:rFonts w:ascii="Arial" w:hAnsi="Arial" w:cs="Arial"/>
+        </w:rPr>
+      </w:pPr>
+      <w:r>
+        <w:rPr>
+          <w:rFonts w:ascii="Arial" w:hAnsi="Arial" w:cs="Arial"/>
+        </w:rPr>
+        <w:t>Total Tweets in a big city per (day, hour)</w:t>
+      </w:r>
+    </w:p>
+    <w:p>
+      <w:pPr>
+        <w:pStyle w:val="ListParagraph"/>
+        <w:numPr>
+          <w:ilvl w:val="0"/>
+          <w:numId w:val="1"/>
+        </w:numPr>
+        <w:rPr>
+          <w:rFonts w:ascii="Arial" w:hAnsi="Arial" w:cs="Arial"/>
+        </w:rPr>
+      </w:pPr>
+      <w:r>
+        <w:rPr>
+          <w:rFonts w:ascii="Arial" w:hAnsi="Arial" w:cs="Arial"/>
+        </w:rPr>
+        <w:t xml:space="preserve">Start simple </w:t>
+      </w:r>
+    </w:p>
+    <w:p>
+      <w:pPr>
+        <w:pStyle w:val="ListParagraph"/>
+        <w:numPr>
+          <w:ilvl w:val="1"/>
+          <w:numId w:val="1"/>
+        </w:numPr>
+        <w:rPr>
+          <w:rFonts w:ascii="Arial" w:hAnsi="Arial" w:cs="Arial"/>
+        </w:rPr>
+      </w:pPr>
+      <w:r>
+        <w:rPr>
+          <w:rFonts w:ascii="Arial" w:hAnsi="Arial" w:cs="Arial"/>
+        </w:rPr>
+        <w:t>Basic prevalence of tweets about disease</w:t>
+      </w:r>
+    </w:p>
+    <w:p>
+      <w:pPr>
+        <w:pStyle w:val="ListParagraph"/>
+        <w:numPr>
+          <w:ilvl w:val="0"/>
+          <w:numId w:val="1"/>
+        </w:numPr>
+        <w:rPr>
+          <w:rFonts w:ascii="Arial" w:hAnsi="Arial" w:cs="Arial"/>
+        </w:rPr>
+      </w:pPr>
+      <w:r>
+        <w:rPr>
+          <w:rFonts w:ascii="Arial" w:hAnsi="Arial" w:cs="Arial"/>
+        </w:rPr>
+        <w:t>Get complex</w:t>
+      </w:r>
+    </w:p>
+    <w:p>
+      <w:pPr>
+        <w:pStyle w:val="ListParagraph"/>
+        <w:numPr>
+          <w:ilvl w:val="1"/>
+          <w:numId w:val="1"/>
+        </w:numPr>
+        <w:rPr>
+          <w:rFonts w:ascii="Arial" w:hAnsi="Arial" w:cs="Arial"/>
+        </w:rPr>
+      </w:pPr>
+      <w:r>
+        <w:rPr>
+          <w:rFonts w:ascii="Arial" w:hAnsi="Arial" w:cs="Arial"/>
+        </w:rPr>
+        <w:t>Do Tweets about disease risk factors correlate to the prevalence of disease</w:t>
+      </w:r>
+    </w:p>
+    <w:p>
+      <w:pPr>
+        <w:pStyle w:val="ListParagraph"/>
+        <w:numPr>
+          <w:ilvl w:val="1"/>
+          <w:numId w:val="1"/>
+        </w:numPr>
+        <w:rPr>
+          <w:rFonts w:ascii="Arial" w:hAnsi="Arial" w:cs="Arial"/>
+        </w:rPr>
+      </w:pPr>
+      <w:r>
+        <w:rPr>
+          <w:rFonts w:ascii="Arial" w:hAnsi="Arial" w:cs="Arial"/>
+        </w:rPr>
+        <w:t>Do monthly Tweets about disease risk factors correlate with future disease rates</w:t>
+      </w:r>
+    </w:p>
+    <w:p>
+      <w:pPr>
+        <w:pStyle w:val="ListParagraph"/>
+        <w:numPr>
+          <w:ilvl w:val="0"/>
+          <w:numId w:val="1"/>
+        </w:numPr>
+        <w:rPr>
+          <w:rFonts w:ascii="Arial" w:hAnsi="Arial" w:cs="Arial"/>
+        </w:rPr>
+      </w:pPr>
+      <w:r>
+        <w:rPr>
+          <w:rFonts w:ascii="Arial" w:hAnsi="Arial" w:cs="Arial"/>
+        </w:rPr>
+        <w:t xml:space="preserve">Standing </w:t>
+      </w:r>
+      <w:r>
+        <w:rPr>
+          <w:rFonts w:ascii="Arial" w:hAnsi="Arial" w:cs="Arial"/>
+        </w:rPr>
+        <w:t>Questions</w:t>
+      </w:r>
+    </w:p>
+    <w:p>
+      <w:pPr>
+        <w:pStyle w:val="ListParagraph"/>
+        <w:numPr>
+          <w:ilvl w:val="1"/>
+          <w:numId w:val="1"/>
+        </w:numPr>
+        <w:rPr>
+          <w:rFonts w:ascii="Arial" w:hAnsi="Arial" w:cs="Arial"/>
+        </w:rPr>
+      </w:pPr>
+      <w:r>
+        <w:rPr>
+          <w:rFonts w:ascii="Arial" w:hAnsi="Arial" w:cs="Arial"/>
+        </w:rPr>
+        <w:t>What searches do we need to run?</w:t>
+      </w:r>
+    </w:p>
+    <w:p>
+      <w:pPr>
+        <w:pStyle w:val="ListParagraph"/>
+        <w:numPr>
+          <w:ilvl w:val="2"/>
+          <w:numId w:val="1"/>
+        </w:numPr>
+        <w:rPr>
+          <w:rFonts w:ascii="Arial" w:hAnsi="Arial" w:cs="Arial"/>
+        </w:rPr>
+      </w:pPr>
+      <w:r>
+        <w:rPr>
+          <w:rFonts w:ascii="Arial" w:hAnsi="Arial" w:cs="Arial"/>
+        </w:rPr>
+        <w:t>What are our search terms?</w:t>
+      </w:r>
+    </w:p>
+    <w:p>
+      <w:pPr>
+        <w:pStyle w:val="ListParagraph"/>
+        <w:numPr>
+          <w:ilvl w:val="1"/>
+          <w:numId w:val="1"/>
+        </w:numPr>
+        <w:rPr>
+          <w:rFonts w:ascii="Arial" w:hAnsi="Arial" w:cs="Arial"/>
+        </w:rPr>
+      </w:pPr>
+      <w:r>
+        <w:rPr>
+          <w:rFonts w:ascii="Arial" w:hAnsi="Arial" w:cs="Arial"/>
+        </w:rPr>
+        <w:t>How long do we need to run the program for</w:t>
+      </w:r>
+    </w:p>
+    <w:p>
+      <w:pPr>
+        <w:pStyle w:val="ListParagraph"/>
+        <w:numPr>
+          <w:ilvl w:val="2"/>
+          <w:numId w:val="1"/>
+        </w:numPr>
+        <w:rPr>
+          <w:rFonts w:ascii="Arial" w:hAnsi="Arial" w:cs="Arial"/>
+        </w:rPr>
+      </w:pPr>
+      <w:r>
+        <w:rPr>
+          <w:rFonts w:ascii="Arial" w:hAnsi="Arial" w:cs="Arial"/>
+        </w:rPr>
+        <w:t xml:space="preserve">Should we run it for 24hrs or 8 </w:t>
+      </w:r>
+      <w:proofErr w:type="spellStart"/>
+      <w:r>
+        <w:rPr>
+          <w:rFonts w:ascii="Arial" w:hAnsi="Arial" w:cs="Arial"/>
+        </w:rPr>
+        <w:t>hrs</w:t>
+      </w:r>
+      <w:proofErr w:type="spellEnd"/>
+      <w:r>
+        <w:rPr>
+          <w:rFonts w:ascii="Arial" w:hAnsi="Arial" w:cs="Arial"/>
+        </w:rPr>
+        <w:t xml:space="preserve"> for multi days…? </w:t>
+      </w:r>
+    </w:p>
+    <w:p>
+      <w:pPr>
+        <w:rPr>
+          <w:rFonts w:ascii="Arial" w:hAnsi="Arial" w:cs="Arial"/>
+        </w:rPr>
+      </w:pPr>
+      <w:r>
+        <w:rPr>
+          <w:rFonts w:ascii="Arial" w:hAnsi="Arial" w:cs="Arial"/>
+        </w:rPr>
+        <w:br w:type="page"/>
+      </w:r>
+      <w:r>
+        <w:rPr>
+          <w:rFonts w:ascii="Arial" w:hAnsi="Arial" w:cs="Arial"/>
+        </w:rPr>
+        <w:lastRenderedPageBreak/>
+        <w:t xml:space="preserve">Potential Presentation </w:t>
+      </w:r>
+      <w:proofErr w:type="spellStart"/>
+      <w:r>
+        <w:rPr>
+          <w:rFonts w:ascii="Arial" w:hAnsi="Arial" w:cs="Arial"/>
+        </w:rPr>
+        <w:t>Opportuniites</w:t>
+      </w:r>
+      <w:proofErr w:type="spellEnd"/>
+      <w:r>
+        <w:rPr>
+          <w:rFonts w:ascii="Arial" w:hAnsi="Arial" w:cs="Arial"/>
+        </w:rPr>
+        <w:t>:</w:t>
+      </w:r>
+      <w:r>
+        <w:rPr>
+          <w:rFonts w:ascii="Arial" w:hAnsi="Arial" w:cs="Arial"/>
+        </w:rPr>
+        <w:br/>
+        <w:t xml:space="preserve">1.) </w:t>
+      </w:r>
+      <w:hyperlink r:id="rId9" w:history="1">
+        <w:r>
+          <w:rPr>
+            <w:rStyle w:val="Hyperlink"/>
+            <w:rFonts w:ascii="Arial" w:hAnsi="Arial" w:cs="Arial"/>
+          </w:rPr>
+          <w:t>https://www.citymatch.org/conference/abstract-symposium-and-workshop-submissions/</w:t>
+        </w:r>
+      </w:hyperlink>
+      <w:r>
+        <w:rPr>
+          <w:rFonts w:ascii="Arial" w:hAnsi="Arial" w:cs="Arial"/>
+        </w:rPr>
+        <w:t xml:space="preserve"> </w:t>
+      </w:r>
+      <w:bookmarkStart w:id="1" w:name="_GoBack"/>
+      <w:bookmarkEnd w:id="1"/>
+    </w:p>
+    <w:p>
+      <w:pPr>
+        <w:pStyle w:val="Heading1"/>
+        <w:jc w:val="center"/>
         <w:rPr>
           <w:rFonts w:ascii="Arial" w:hAnsi="Arial" w:cs="Arial"/>
           <w:b/>
@@ -785,602 +1242,8 @@
           <w:sz w:val="22"/>
           <w:szCs w:val="22"/>
         </w:rPr>
-        <w:t>Ideas</w:t>
-      </w:r>
-    </w:p>
-    <w:p>
-      <w:pPr>
-        <w:pStyle w:val="ListParagraph"/>
-        <w:numPr>
-          <w:ilvl w:val="0"/>
-          <w:numId w:val="1"/>
-        </w:numPr>
-        <w:rPr>
-          <w:rFonts w:ascii="Arial" w:hAnsi="Arial" w:cs="Arial"/>
-        </w:rPr>
-      </w:pPr>
-      <w:commentRangeStart w:id="1"/>
-      <w:r>
-        <w:rPr>
-          <w:rFonts w:ascii="Arial" w:hAnsi="Arial" w:cs="Arial"/>
-        </w:rPr>
-        <w:t>What factors impact how often a tweet is retweeted</w:t>
-      </w:r>
-      <w:commentRangeEnd w:id="1"/>
-      <w:r>
-        <w:rPr>
-          <w:rStyle w:val="CommentReference"/>
-        </w:rPr>
-        <w:commentReference w:id="1"/>
-      </w:r>
-      <w:r>
-        <w:rPr>
-          <w:rFonts w:ascii="Arial" w:hAnsi="Arial" w:cs="Arial"/>
-        </w:rPr>
-        <w:t xml:space="preserve"> </w:t>
-      </w:r>
-    </w:p>
-    <w:p>
-      <w:pPr>
-        <w:pStyle w:val="ListParagraph"/>
-        <w:numPr>
-          <w:ilvl w:val="1"/>
-          <w:numId w:val="1"/>
-        </w:numPr>
-        <w:rPr>
-          <w:rFonts w:ascii="Arial" w:hAnsi="Arial" w:cs="Arial"/>
-        </w:rPr>
-      </w:pPr>
-      <w:r>
-        <w:rPr>
-          <w:rFonts w:ascii="Arial" w:hAnsi="Arial" w:cs="Arial"/>
-          <w:i/>
-          <w:iCs/>
-        </w:rPr>
-        <w:t>SEE</w:t>
-      </w:r>
-      <w:r>
-        <w:rPr>
-          <w:rFonts w:ascii="Arial" w:hAnsi="Arial" w:cs="Arial"/>
-        </w:rPr>
-        <w:t xml:space="preserve"> </w:t>
-      </w:r>
-      <w:r>
-        <w:rPr>
-          <w:rFonts w:ascii="Arial" w:hAnsi="Arial" w:cs="Arial"/>
-        </w:rPr>
-        <w:fldChar w:fldCharType="begin"/>
-      </w:r>
-      <w:r>
-        <w:rPr>
-          <w:rFonts w:ascii="Arial" w:hAnsi="Arial" w:cs="Arial"/>
-        </w:rPr>
-        <w:instrText xml:space="preserve"> ADDIN EN.CITE &lt;EndNote&gt;&lt;Cite&gt;&lt;Author&gt;Lohmann&lt;/Author&gt;&lt;Year&gt;2018&lt;/Year&gt;&lt;RecNum&gt;954&lt;/RecNum&gt;&lt;DisplayText&gt;(Lohmann et al., 2018)&lt;/DisplayText&gt;&lt;record&gt;&lt;rec-number&gt;954&lt;/rec-number&gt;&lt;foreign-keys&gt;&lt;key app="EN" db-id="dzrx5r05hwafsve9a2tpa2vssz0rw2xzw009" timestamp="1580622679"&gt;954&lt;/key&gt;&lt;/foreign-keys&gt;&lt;ref-type name="Journal Article"&gt;17&lt;/ref-type&gt;&lt;contributors&gt;&lt;authors&gt;&lt;author&gt;Lohmann, S.&lt;/author&gt;&lt;author&gt;White, B. X.&lt;/author&gt;&lt;author&gt;Zuo, Z.&lt;/author&gt;&lt;author&gt;Chan, M. S.&lt;/author&gt;&lt;author&gt;Morales, A.&lt;/author&gt;&lt;author&gt;Li, B.&lt;/author&gt;&lt;author&gt;Zhai, C.&lt;/author&gt;&lt;author&gt;Albarracin, D.&lt;/author&gt;&lt;/authors&gt;&lt;/contributors&gt;&lt;auth-address&gt;Psychology Department, University of Illinois Urbana-Champaign, Champaign, Illinois, USA.&lt;/auth-address&gt;&lt;titles&gt;&lt;title&gt;HIV messaging on Twitter: an analysis of current practice and data-driven recommendations&lt;/title&gt;&lt;secondary-title&gt;Aids&lt;/secondary-title&gt;&lt;alt-title&gt;AIDS (London, England)&lt;/alt-title&gt;&lt;/titles&gt;&lt;periodical&gt;&lt;full-title&gt;Aids&lt;/full-title&gt;&lt;abbr-1&gt;AIDS (London, England)&lt;/abbr-1&gt;&lt;/periodical&gt;&lt;alt-periodical&gt;&lt;full-title&gt;Aids&lt;/full-title&gt;&lt;abbr-1&gt;AIDS (London, England)&lt;/abbr-1&gt;&lt;/alt-periodical&gt;&lt;pages&gt;2799-2805&lt;/pages&gt;&lt;volume&gt;32&lt;/volume&gt;&lt;number&gt;18&lt;/number&gt;&lt;edition&gt;2018/10/06&lt;/edition&gt;&lt;keywords&gt;&lt;keyword&gt;Behavior Therapy/*methods&lt;/keyword&gt;&lt;keyword&gt;Disease Transmission, Infectious/*prevention &amp;amp; control&lt;/keyword&gt;&lt;keyword&gt;HIV Infections/diagnosis/*prevention &amp;amp; control&lt;/keyword&gt;&lt;keyword&gt;Health Education/*methods&lt;/keyword&gt;&lt;keyword&gt;Humans&lt;/keyword&gt;&lt;keyword&gt;*Social Media&lt;/keyword&gt;&lt;/keywords&gt;&lt;dates&gt;&lt;year&gt;2018&lt;/year&gt;&lt;pub-dates&gt;&lt;date&gt;Nov 28&lt;/date&gt;&lt;/pub-dates&gt;&lt;/dates&gt;&lt;isbn&gt;0269-9370&lt;/isbn&gt;&lt;accession-num&gt;30289801&lt;/accession-num&gt;&lt;urls&gt;&lt;related-urls&gt;&lt;url&gt;https://www.ncbi.nlm.nih.gov/pmc/articles/PMC6615455/pdf/nihms-1527627.pdf&lt;/url&gt;&lt;/related-urls&gt;&lt;/urls&gt;&lt;custom2&gt;PMC6615455&lt;/custom2&gt;&lt;custom6&gt;NIHMS1527627&lt;/custom6&gt;&lt;electronic-resource-num&gt;10.1097/qad.0000000000002018&lt;/electronic-resource-num&gt;&lt;remote-database-provider&gt;NLM&lt;/remote-database-provider&gt;&lt;language&gt;eng&lt;/language&gt;&lt;/record&gt;&lt;/Cite&gt;&lt;/EndNote&gt;</w:instrText>
-      </w:r>
-      <w:r>
-        <w:rPr>
-          <w:rFonts w:ascii="Arial" w:hAnsi="Arial" w:cs="Arial"/>
-        </w:rPr>
-        <w:fldChar w:fldCharType="separate"/>
-      </w:r>
-      <w:r>
-        <w:rPr>
-          <w:rFonts w:ascii="Arial" w:hAnsi="Arial" w:cs="Arial"/>
-          <w:noProof/>
-        </w:rPr>
-        <w:t>(Lohmann et al., 2018)</w:t>
-      </w:r>
-      <w:r>
-        <w:rPr>
-          <w:rFonts w:ascii="Arial" w:hAnsi="Arial" w:cs="Arial"/>
-        </w:rPr>
-        <w:fldChar w:fldCharType="end"/>
-      </w:r>
-    </w:p>
-    <w:p>
-      <w:pPr>
-        <w:pStyle w:val="ListParagraph"/>
-        <w:numPr>
-          <w:ilvl w:val="1"/>
-          <w:numId w:val="1"/>
-        </w:numPr>
-        <w:rPr>
-          <w:rFonts w:ascii="Arial" w:hAnsi="Arial" w:cs="Arial"/>
-        </w:rPr>
-      </w:pPr>
-      <w:r>
-        <w:rPr>
-          <w:rFonts w:ascii="Arial" w:hAnsi="Arial" w:cs="Arial"/>
-        </w:rPr>
-        <w:t>Are funny tweets about HIV better than serious tweets?</w:t>
-      </w:r>
-    </w:p>
-    <w:p>
-      <w:pPr>
-        <w:pStyle w:val="ListParagraph"/>
-        <w:numPr>
-          <w:ilvl w:val="1"/>
-          <w:numId w:val="1"/>
-        </w:numPr>
-        <w:rPr>
-          <w:rFonts w:ascii="Arial" w:hAnsi="Arial" w:cs="Arial"/>
-        </w:rPr>
-      </w:pPr>
-      <w:r>
-        <w:rPr>
-          <w:rFonts w:ascii="Arial" w:hAnsi="Arial" w:cs="Arial"/>
-        </w:rPr>
-        <w:t>Are Tweets from a health agency more effective than a tweet from a private account?</w:t>
-      </w:r>
-    </w:p>
-    <w:p>
-      <w:pPr>
-        <w:pStyle w:val="ListParagraph"/>
-        <w:numPr>
-          <w:ilvl w:val="1"/>
-          <w:numId w:val="1"/>
-        </w:numPr>
-        <w:rPr>
-          <w:rFonts w:ascii="Arial" w:hAnsi="Arial" w:cs="Arial"/>
-        </w:rPr>
-      </w:pPr>
-      <w:r>
-        <w:rPr>
-          <w:rFonts w:ascii="Arial" w:hAnsi="Arial" w:cs="Arial"/>
-        </w:rPr>
-        <w:t>Problems:</w:t>
-      </w:r>
-    </w:p>
-    <w:p>
-      <w:pPr>
-        <w:pStyle w:val="ListParagraph"/>
-        <w:numPr>
-          <w:ilvl w:val="2"/>
-          <w:numId w:val="1"/>
-        </w:numPr>
-        <w:rPr>
-          <w:rFonts w:ascii="Arial" w:hAnsi="Arial" w:cs="Arial"/>
-        </w:rPr>
-      </w:pPr>
-      <w:r>
-        <w:rPr>
-          <w:rFonts w:ascii="Arial" w:hAnsi="Arial" w:cs="Arial"/>
-        </w:rPr>
-        <w:t>Do we need IRB approval?</w:t>
-      </w:r>
-    </w:p>
-    <w:p>
-      <w:pPr>
-        <w:pStyle w:val="ListParagraph"/>
-        <w:numPr>
-          <w:ilvl w:val="2"/>
-          <w:numId w:val="1"/>
-        </w:numPr>
-        <w:rPr>
-          <w:rFonts w:ascii="Arial" w:hAnsi="Arial" w:cs="Arial"/>
-        </w:rPr>
-      </w:pPr>
-      <w:r>
-        <w:rPr>
-          <w:rFonts w:ascii="Arial" w:hAnsi="Arial" w:cs="Arial"/>
-        </w:rPr>
-        <w:t>What ethical considerations are there?</w:t>
-      </w:r>
-    </w:p>
-    <w:p>
-      <w:pPr>
-        <w:pStyle w:val="ListParagraph"/>
-        <w:numPr>
-          <w:ilvl w:val="0"/>
-          <w:numId w:val="1"/>
-        </w:numPr>
-        <w:rPr>
-          <w:rFonts w:ascii="Arial" w:hAnsi="Arial" w:cs="Arial"/>
-        </w:rPr>
-      </w:pPr>
-      <w:r>
-        <w:rPr>
-          <w:rFonts w:ascii="Arial" w:hAnsi="Arial" w:cs="Arial"/>
-        </w:rPr>
-        <w:lastRenderedPageBreak/>
-        <w:t>Do tweets about disease match up with incidence?</w:t>
-      </w:r>
-    </w:p>
-    <w:p>
-      <w:pPr>
-        <w:pStyle w:val="ListParagraph"/>
-        <w:numPr>
-          <w:ilvl w:val="0"/>
-          <w:numId w:val="1"/>
-        </w:numPr>
-        <w:rPr>
-          <w:rFonts w:ascii="Arial" w:hAnsi="Arial" w:cs="Arial"/>
-        </w:rPr>
-      </w:pPr>
-      <w:r>
-        <w:rPr>
-          <w:rFonts w:ascii="Arial" w:hAnsi="Arial" w:cs="Arial"/>
-        </w:rPr>
-        <w:t>Impact of news on awareness of diseases</w:t>
-      </w:r>
-    </w:p>
-    <w:p>
-      <w:pPr>
-        <w:pStyle w:val="ListParagraph"/>
-        <w:numPr>
-          <w:ilvl w:val="1"/>
-          <w:numId w:val="1"/>
-        </w:numPr>
-        <w:rPr>
-          <w:rFonts w:ascii="Arial" w:hAnsi="Arial" w:cs="Arial"/>
-        </w:rPr>
-      </w:pPr>
-      <w:r>
-        <w:rPr>
-          <w:rFonts w:ascii="Arial" w:hAnsi="Arial" w:cs="Arial"/>
-        </w:rPr>
-        <w:t xml:space="preserve">Mine News RSS feeds </w:t>
-      </w:r>
-    </w:p>
-    <w:p>
-      <w:pPr>
-        <w:pStyle w:val="ListParagraph"/>
-        <w:numPr>
-          <w:ilvl w:val="0"/>
-          <w:numId w:val="1"/>
-        </w:numPr>
-        <w:rPr>
-          <w:rFonts w:ascii="Arial" w:hAnsi="Arial" w:cs="Arial"/>
-        </w:rPr>
-      </w:pPr>
-      <w:r>
-        <w:rPr>
-          <w:rFonts w:ascii="Arial" w:hAnsi="Arial" w:cs="Arial"/>
-        </w:rPr>
-        <w:t xml:space="preserve">Does the rate of Tweets about disease risk behaviors correlate with the actual rate of infectious disease in big US </w:t>
-      </w:r>
-      <w:proofErr w:type="gramStart"/>
-      <w:r>
-        <w:rPr>
-          <w:rFonts w:ascii="Arial" w:hAnsi="Arial" w:cs="Arial"/>
-        </w:rPr>
-        <w:t>cities</w:t>
-      </w:r>
-      <w:r>
-        <w:rPr>
-          <w:rFonts w:ascii="Arial" w:hAnsi="Arial" w:cs="Arial"/>
-        </w:rPr>
-        <w:t>.</w:t>
-      </w:r>
-      <w:proofErr w:type="gramEnd"/>
-    </w:p>
-    <w:p>
-      <w:pPr>
-        <w:pStyle w:val="ListParagraph"/>
-        <w:numPr>
-          <w:ilvl w:val="1"/>
-          <w:numId w:val="1"/>
-        </w:numPr>
-        <w:rPr>
-          <w:rFonts w:ascii="Arial" w:hAnsi="Arial" w:cs="Arial"/>
-        </w:rPr>
-      </w:pPr>
-      <w:r>
-        <w:rPr>
-          <w:rFonts w:ascii="Arial" w:hAnsi="Arial" w:cs="Arial"/>
-        </w:rPr>
-        <w:t xml:space="preserve">Need </w:t>
-      </w:r>
-    </w:p>
-    <w:p>
-      <w:pPr>
-        <w:pStyle w:val="ListParagraph"/>
-        <w:numPr>
-          <w:ilvl w:val="2"/>
-          <w:numId w:val="1"/>
-        </w:numPr>
-        <w:rPr>
-          <w:rFonts w:ascii="Arial" w:hAnsi="Arial" w:cs="Arial"/>
-        </w:rPr>
-      </w:pPr>
-      <w:r>
-        <w:rPr>
-          <w:rFonts w:ascii="Arial" w:hAnsi="Arial" w:cs="Arial"/>
-        </w:rPr>
-        <w:t xml:space="preserve">Disease rates in </w:t>
-      </w:r>
-      <w:r>
-        <w:rPr>
-          <w:rFonts w:ascii="Arial" w:hAnsi="Arial" w:cs="Arial"/>
-        </w:rPr>
-        <w:t>big cities</w:t>
-      </w:r>
-    </w:p>
-    <w:p>
-      <w:pPr>
-        <w:pStyle w:val="ListParagraph"/>
-        <w:numPr>
-          <w:ilvl w:val="2"/>
-          <w:numId w:val="1"/>
-        </w:numPr>
-        <w:rPr>
-          <w:rFonts w:ascii="Arial" w:hAnsi="Arial" w:cs="Arial"/>
-        </w:rPr>
-      </w:pPr>
-      <w:r>
-        <w:rPr>
-          <w:rFonts w:ascii="Arial" w:hAnsi="Arial" w:cs="Arial"/>
-        </w:rPr>
-        <w:t>Tweets about the disease</w:t>
-      </w:r>
-    </w:p>
-    <w:p>
-      <w:pPr>
-        <w:pStyle w:val="ListParagraph"/>
-        <w:numPr>
-          <w:ilvl w:val="2"/>
-          <w:numId w:val="1"/>
-        </w:numPr>
-        <w:rPr>
-          <w:rFonts w:ascii="Arial" w:hAnsi="Arial" w:cs="Arial"/>
-        </w:rPr>
-      </w:pPr>
-      <w:r>
-        <w:rPr>
-          <w:rFonts w:ascii="Arial" w:hAnsi="Arial" w:cs="Arial"/>
-        </w:rPr>
-        <w:t>Tweets about risk factors</w:t>
-      </w:r>
-    </w:p>
-    <w:p>
-      <w:pPr>
-        <w:pStyle w:val="ListParagraph"/>
-        <w:numPr>
-          <w:ilvl w:val="2"/>
-          <w:numId w:val="1"/>
-        </w:numPr>
-        <w:rPr>
-          <w:rFonts w:ascii="Arial" w:hAnsi="Arial" w:cs="Arial"/>
-        </w:rPr>
-      </w:pPr>
-      <w:r>
-        <w:rPr>
-          <w:rFonts w:ascii="Arial" w:hAnsi="Arial" w:cs="Arial"/>
-        </w:rPr>
-        <w:t>Total Tweets in a big city per (day, hour)</w:t>
-      </w:r>
-    </w:p>
-    <w:p>
-      <w:pPr>
-        <w:pStyle w:val="ListParagraph"/>
-        <w:numPr>
-          <w:ilvl w:val="0"/>
-          <w:numId w:val="1"/>
-        </w:numPr>
-        <w:rPr>
-          <w:rFonts w:ascii="Arial" w:hAnsi="Arial" w:cs="Arial"/>
-        </w:rPr>
-      </w:pPr>
-      <w:r>
-        <w:rPr>
-          <w:rFonts w:ascii="Arial" w:hAnsi="Arial" w:cs="Arial"/>
-        </w:rPr>
-        <w:t xml:space="preserve">Start simple </w:t>
-      </w:r>
-    </w:p>
-    <w:p>
-      <w:pPr>
-        <w:pStyle w:val="ListParagraph"/>
-        <w:numPr>
-          <w:ilvl w:val="1"/>
-          <w:numId w:val="1"/>
-        </w:numPr>
-        <w:rPr>
-          <w:rFonts w:ascii="Arial" w:hAnsi="Arial" w:cs="Arial"/>
-        </w:rPr>
-      </w:pPr>
-      <w:r>
-        <w:rPr>
-          <w:rFonts w:ascii="Arial" w:hAnsi="Arial" w:cs="Arial"/>
-        </w:rPr>
-        <w:t>Basic prevalence of tweets about disease</w:t>
-      </w:r>
-    </w:p>
-    <w:p>
-      <w:pPr>
-        <w:pStyle w:val="ListParagraph"/>
-        <w:numPr>
-          <w:ilvl w:val="0"/>
-          <w:numId w:val="1"/>
-        </w:numPr>
-        <w:rPr>
-          <w:rFonts w:ascii="Arial" w:hAnsi="Arial" w:cs="Arial"/>
-        </w:rPr>
-      </w:pPr>
-      <w:r>
-        <w:rPr>
-          <w:rFonts w:ascii="Arial" w:hAnsi="Arial" w:cs="Arial"/>
-        </w:rPr>
-        <w:t>Get complex</w:t>
-      </w:r>
-    </w:p>
-    <w:p>
-      <w:pPr>
-        <w:pStyle w:val="ListParagraph"/>
-        <w:numPr>
-          <w:ilvl w:val="1"/>
-          <w:numId w:val="1"/>
-        </w:numPr>
-        <w:rPr>
-          <w:rFonts w:ascii="Arial" w:hAnsi="Arial" w:cs="Arial"/>
-        </w:rPr>
-      </w:pPr>
-      <w:r>
-        <w:rPr>
-          <w:rFonts w:ascii="Arial" w:hAnsi="Arial" w:cs="Arial"/>
-        </w:rPr>
-        <w:t>Do Tweets about disease risk factors correlate to the prevalence of disease</w:t>
-      </w:r>
-    </w:p>
-    <w:p>
-      <w:pPr>
-        <w:pStyle w:val="ListParagraph"/>
-        <w:numPr>
-          <w:ilvl w:val="1"/>
-          <w:numId w:val="1"/>
-        </w:numPr>
-        <w:rPr>
-          <w:rFonts w:ascii="Arial" w:hAnsi="Arial" w:cs="Arial"/>
-        </w:rPr>
-      </w:pPr>
-      <w:r>
-        <w:rPr>
-          <w:rFonts w:ascii="Arial" w:hAnsi="Arial" w:cs="Arial"/>
-        </w:rPr>
-        <w:t>Do monthly Tweets about disease risk factors correlate with future disease rates</w:t>
-      </w:r>
-    </w:p>
-    <w:p>
-      <w:pPr>
-        <w:pStyle w:val="ListParagraph"/>
-        <w:numPr>
-          <w:ilvl w:val="0"/>
-          <w:numId w:val="1"/>
-        </w:numPr>
-        <w:rPr>
-          <w:rFonts w:ascii="Arial" w:hAnsi="Arial" w:cs="Arial"/>
-        </w:rPr>
-      </w:pPr>
-      <w:r>
-        <w:rPr>
-          <w:rFonts w:ascii="Arial" w:hAnsi="Arial" w:cs="Arial"/>
-        </w:rPr>
-        <w:t xml:space="preserve">Standing </w:t>
-      </w:r>
-      <w:r>
-        <w:rPr>
-          <w:rFonts w:ascii="Arial" w:hAnsi="Arial" w:cs="Arial"/>
-        </w:rPr>
-        <w:t>Questions</w:t>
-      </w:r>
-    </w:p>
-    <w:p>
-      <w:pPr>
-        <w:pStyle w:val="ListParagraph"/>
-        <w:numPr>
-          <w:ilvl w:val="1"/>
-          <w:numId w:val="1"/>
-        </w:numPr>
-        <w:rPr>
-          <w:rFonts w:ascii="Arial" w:hAnsi="Arial" w:cs="Arial"/>
-        </w:rPr>
-      </w:pPr>
-      <w:r>
-        <w:rPr>
-          <w:rFonts w:ascii="Arial" w:hAnsi="Arial" w:cs="Arial"/>
-        </w:rPr>
-        <w:t>What searches do we need to run?</w:t>
-      </w:r>
-    </w:p>
-    <w:p>
-      <w:pPr>
-        <w:pStyle w:val="ListParagraph"/>
-        <w:numPr>
-          <w:ilvl w:val="2"/>
-          <w:numId w:val="1"/>
-        </w:numPr>
-        <w:rPr>
-          <w:rFonts w:ascii="Arial" w:hAnsi="Arial" w:cs="Arial"/>
-        </w:rPr>
-      </w:pPr>
-      <w:r>
-        <w:rPr>
-          <w:rFonts w:ascii="Arial" w:hAnsi="Arial" w:cs="Arial"/>
-        </w:rPr>
-        <w:t>What are our search terms?</w:t>
-      </w:r>
-    </w:p>
-    <w:p>
-      <w:pPr>
-        <w:pStyle w:val="ListParagraph"/>
-        <w:numPr>
-          <w:ilvl w:val="1"/>
-          <w:numId w:val="1"/>
-        </w:numPr>
-        <w:rPr>
-          <w:rFonts w:ascii="Arial" w:hAnsi="Arial" w:cs="Arial"/>
-        </w:rPr>
-      </w:pPr>
-      <w:r>
-        <w:rPr>
-          <w:rFonts w:ascii="Arial" w:hAnsi="Arial" w:cs="Arial"/>
-        </w:rPr>
-        <w:t xml:space="preserve">How long do we need to run the program </w:t>
-      </w:r>
-      <w:proofErr w:type="gramStart"/>
-      <w:r>
-        <w:rPr>
-          <w:rFonts w:ascii="Arial" w:hAnsi="Arial" w:cs="Arial"/>
-        </w:rPr>
-        <w:t>for</w:t>
-      </w:r>
-      <w:proofErr w:type="gramEnd"/>
-    </w:p>
-    <w:p>
-      <w:pPr>
-        <w:pStyle w:val="ListParagraph"/>
-        <w:numPr>
-          <w:ilvl w:val="2"/>
-          <w:numId w:val="1"/>
-        </w:numPr>
-        <w:rPr>
-          <w:rFonts w:ascii="Arial" w:hAnsi="Arial" w:cs="Arial"/>
-        </w:rPr>
-      </w:pPr>
-      <w:r>
-        <w:rPr>
-          <w:rFonts w:ascii="Arial" w:hAnsi="Arial" w:cs="Arial"/>
-        </w:rPr>
-        <w:t xml:space="preserve">Should we run it for 24hrs or 8 </w:t>
-      </w:r>
-      <w:proofErr w:type="spellStart"/>
-      <w:r>
-        <w:rPr>
-          <w:rFonts w:ascii="Arial" w:hAnsi="Arial" w:cs="Arial"/>
-        </w:rPr>
-        <w:t>hrs</w:t>
-      </w:r>
-      <w:proofErr w:type="spellEnd"/>
-      <w:r>
-        <w:rPr>
-          <w:rFonts w:ascii="Arial" w:hAnsi="Arial" w:cs="Arial"/>
-        </w:rPr>
-        <w:t xml:space="preserve"> for multi days…? </w:t>
-      </w:r>
-    </w:p>
-    <w:p>
-      <w:pPr>
-        <w:pStyle w:val="Heading1"/>
-        <w:rPr>
-          <w:rFonts w:ascii="Arial" w:hAnsi="Arial" w:cs="Arial"/>
-          <w:color w:val="auto"/>
-          <w:sz w:val="22"/>
-          <w:szCs w:val="22"/>
-        </w:rPr>
-      </w:pPr>
-      <w:r>
-        <w:rPr>
-          <w:rFonts w:ascii="Arial" w:hAnsi="Arial" w:cs="Arial"/>
-          <w:color w:val="auto"/>
-          <w:sz w:val="22"/>
-          <w:szCs w:val="22"/>
-        </w:rPr>
-        <w:t>Topic of interest:</w:t>
-      </w:r>
-    </w:p>
-    <w:p>
-      <w:pPr>
-        <w:pStyle w:val="Heading1"/>
+      </w:pPr>
+      <w:r>
         <w:rPr>
           <w:rFonts w:ascii="Arial" w:hAnsi="Arial" w:cs="Arial"/>
           <w:b/>
@@ -1389,8 +1252,12 @@
           <w:sz w:val="22"/>
           <w:szCs w:val="22"/>
         </w:rPr>
-      </w:pPr>
-      <w:r>
+        <w:t>Topic of interest:</w:t>
+      </w:r>
+    </w:p>
+    <w:p>
+      <w:pPr>
+        <w:pStyle w:val="Heading1"/>
         <w:rPr>
           <w:rFonts w:ascii="Arial" w:hAnsi="Arial" w:cs="Arial"/>
           <w:b/>
@@ -1399,6 +1266,16 @@
           <w:sz w:val="22"/>
           <w:szCs w:val="22"/>
         </w:rPr>
+      </w:pPr>
+      <w:r>
+        <w:rPr>
+          <w:rFonts w:ascii="Arial" w:hAnsi="Arial" w:cs="Arial"/>
+          <w:b/>
+          <w:bCs/>
+          <w:color w:val="auto"/>
+          <w:sz w:val="22"/>
+          <w:szCs w:val="22"/>
+        </w:rPr>
         <w:t>TO DO:</w:t>
       </w:r>
     </w:p>
@@ -1559,30 +1436,124 @@
           <w:rFonts w:ascii="Arial" w:hAnsi="Arial" w:cs="Arial"/>
           <w:strike/>
         </w:rPr>
-        <w:t xml:space="preserve">If /while start LT current </w:t>
-      </w:r>
-      <w:proofErr w:type="gramStart"/>
-      <w:r>
+        <w:t>If /while start LT current time then do nothing</w:t>
+      </w:r>
+    </w:p>
+    <w:p>
+      <w:pPr>
+        <w:pStyle w:val="ListParagraph"/>
+        <w:numPr>
+          <w:ilvl w:val="4"/>
+          <w:numId w:val="1"/>
+        </w:numPr>
         <w:rPr>
           <w:rFonts w:ascii="Arial" w:hAnsi="Arial" w:cs="Arial"/>
           <w:strike/>
         </w:rPr>
-        <w:t>time</w:t>
-      </w:r>
-      <w:proofErr w:type="gramEnd"/>
+      </w:pPr>
       <w:r>
         <w:rPr>
           <w:rFonts w:ascii="Arial" w:hAnsi="Arial" w:cs="Arial"/>
           <w:strike/>
         </w:rPr>
-        <w:t xml:space="preserve"> then do nothing</w:t>
-      </w:r>
-    </w:p>
-    <w:p>
-      <w:pPr>
-        <w:pStyle w:val="ListParagraph"/>
-        <w:numPr>
-          <w:ilvl w:val="4"/>
+        <w:t>Else run code for run length</w:t>
+      </w:r>
+    </w:p>
+    <w:p>
+      <w:pPr>
+        <w:pStyle w:val="ListParagraph"/>
+        <w:numPr>
+          <w:ilvl w:val="0"/>
+          <w:numId w:val="1"/>
+        </w:numPr>
+        <w:rPr>
+          <w:rFonts w:ascii="Arial" w:hAnsi="Arial" w:cs="Arial"/>
+        </w:rPr>
+      </w:pPr>
+      <w:r>
+        <w:rPr>
+          <w:rFonts w:ascii="Arial" w:hAnsi="Arial" w:cs="Arial"/>
+        </w:rPr>
+        <w:t>Find out if you can pull old twitter data?</w:t>
+      </w:r>
+    </w:p>
+    <w:p>
+      <w:pPr>
+        <w:pStyle w:val="ListParagraph"/>
+        <w:numPr>
+          <w:ilvl w:val="1"/>
+          <w:numId w:val="1"/>
+        </w:numPr>
+        <w:rPr>
+          <w:rFonts w:ascii="Arial" w:hAnsi="Arial" w:cs="Arial"/>
+        </w:rPr>
+      </w:pPr>
+      <w:r>
+        <w:rPr>
+          <w:rFonts w:ascii="Arial" w:hAnsi="Arial" w:cs="Arial"/>
+        </w:rPr>
+        <w:t>Is there code to pull retrospective data from Twitter</w:t>
+      </w:r>
+    </w:p>
+    <w:p>
+      <w:pPr>
+        <w:pStyle w:val="ListParagraph"/>
+        <w:numPr>
+          <w:ilvl w:val="1"/>
+          <w:numId w:val="1"/>
+        </w:numPr>
+        <w:rPr>
+          <w:rFonts w:ascii="Arial" w:hAnsi="Arial" w:cs="Arial"/>
+        </w:rPr>
+      </w:pPr>
+      <w:r>
+        <w:rPr>
+          <w:rFonts w:ascii="Arial" w:hAnsi="Arial" w:cs="Arial"/>
+        </w:rPr>
+        <w:t>We could validate a monthly predictive model using this</w:t>
+      </w:r>
+    </w:p>
+    <w:p>
+      <w:pPr>
+        <w:pStyle w:val="ListParagraph"/>
+        <w:numPr>
+          <w:ilvl w:val="0"/>
+          <w:numId w:val="1"/>
+        </w:numPr>
+        <w:rPr>
+          <w:rFonts w:ascii="Arial" w:hAnsi="Arial" w:cs="Arial"/>
+        </w:rPr>
+      </w:pPr>
+      <w:r>
+        <w:rPr>
+          <w:rFonts w:ascii="Arial" w:hAnsi="Arial" w:cs="Arial"/>
+        </w:rPr>
+        <w:t xml:space="preserve">Research Carmen </w:t>
+      </w:r>
+    </w:p>
+    <w:p>
+      <w:pPr>
+        <w:pStyle w:val="ListParagraph"/>
+        <w:numPr>
+          <w:ilvl w:val="1"/>
+          <w:numId w:val="1"/>
+        </w:numPr>
+        <w:rPr>
+          <w:rFonts w:ascii="Arial" w:hAnsi="Arial" w:cs="Arial"/>
+        </w:rPr>
+      </w:pPr>
+      <w:r>
+        <w:rPr>
+          <w:rFonts w:ascii="Arial" w:hAnsi="Arial" w:cs="Arial"/>
+        </w:rPr>
+        <w:t>See healthtweets.org presentation</w:t>
+      </w:r>
+    </w:p>
+    <w:p>
+      <w:pPr>
+        <w:pStyle w:val="ListParagraph"/>
+        <w:numPr>
+          <w:ilvl w:val="0"/>
           <w:numId w:val="1"/>
         </w:numPr>
         <w:rPr>
@@ -1595,7 +1566,39 @@
           <w:rFonts w:ascii="Arial" w:hAnsi="Arial" w:cs="Arial"/>
           <w:strike/>
         </w:rPr>
-        <w:t>Else run code for run length</w:t>
+        <w:t>See if I can pull the Florida groceries</w:t>
+      </w:r>
+      <w:r>
+        <w:rPr>
+          <w:rFonts w:ascii="Arial" w:hAnsi="Arial" w:cs="Arial"/>
+          <w:strike/>
+        </w:rPr>
+        <w:t xml:space="preserve"> from google map mining code</w:t>
+      </w:r>
+      <w:r>
+        <w:rPr>
+          <w:rFonts w:ascii="Arial" w:hAnsi="Arial" w:cs="Arial"/>
+          <w:strike/>
+        </w:rPr>
+        <w:t xml:space="preserve"> (other)</w:t>
+      </w:r>
+    </w:p>
+    <w:p>
+      <w:pPr>
+        <w:pStyle w:val="ListParagraph"/>
+        <w:numPr>
+          <w:ilvl w:val="1"/>
+          <w:numId w:val="1"/>
+        </w:numPr>
+        <w:rPr>
+          <w:rFonts w:ascii="Arial" w:hAnsi="Arial" w:cs="Arial"/>
+        </w:rPr>
+      </w:pPr>
+      <w:r>
+        <w:rPr>
+          <w:rFonts w:ascii="Arial" w:hAnsi="Arial" w:cs="Arial"/>
+        </w:rPr>
+        <w:t xml:space="preserve">Yes, I can and have </w:t>
       </w:r>
     </w:p>
     <w:p>
@@ -1607,13 +1610,35 @@
         </w:numPr>
         <w:rPr>
           <w:rFonts w:ascii="Arial" w:hAnsi="Arial" w:cs="Arial"/>
-        </w:rPr>
-      </w:pPr>
-      <w:r>
-        <w:rPr>
-          <w:rFonts w:ascii="Arial" w:hAnsi="Arial" w:cs="Arial"/>
-        </w:rPr>
-        <w:t>Find out if you can pull old twitter data?</w:t>
+          <w:strike/>
+        </w:rPr>
+      </w:pPr>
+      <w:r>
+        <w:rPr>
+          <w:rFonts w:ascii="Arial" w:hAnsi="Arial" w:cs="Arial"/>
+          <w:strike/>
+        </w:rPr>
+        <w:t>Change delimiter to something used less frequently (~)</w:t>
+      </w:r>
+    </w:p>
+    <w:p>
+      <w:pPr>
+        <w:pStyle w:val="ListParagraph"/>
+        <w:numPr>
+          <w:ilvl w:val="0"/>
+          <w:numId w:val="1"/>
+        </w:numPr>
+        <w:rPr>
+          <w:rFonts w:ascii="Arial" w:hAnsi="Arial" w:cs="Arial"/>
+          <w:strike/>
+        </w:rPr>
+      </w:pPr>
+      <w:r>
+        <w:rPr>
+          <w:rFonts w:ascii="Arial" w:hAnsi="Arial" w:cs="Arial"/>
+          <w:strike/>
+        </w:rPr>
+        <w:t>Only print tweets with geocode, if geo codes re needed</w:t>
       </w:r>
     </w:p>
     <w:p>
@@ -1625,13 +1650,60 @@
         </w:numPr>
         <w:rPr>
           <w:rFonts w:ascii="Arial" w:hAnsi="Arial" w:cs="Arial"/>
-        </w:rPr>
-      </w:pPr>
-      <w:r>
-        <w:rPr>
-          <w:rFonts w:ascii="Arial" w:hAnsi="Arial" w:cs="Arial"/>
-        </w:rPr>
-        <w:t>Is there code to pull retrospective data from Twitter</w:t>
+          <w:strike/>
+        </w:rPr>
+      </w:pPr>
+      <w:r>
+        <w:rPr>
+          <w:rFonts w:ascii="Arial" w:hAnsi="Arial" w:cs="Arial"/>
+          <w:strike/>
+        </w:rPr>
+        <w:t xml:space="preserve">Get clean Tweets about HIV </w:t>
+      </w:r>
+    </w:p>
+    <w:p>
+      <w:pPr>
+        <w:pStyle w:val="ListParagraph"/>
+        <w:numPr>
+          <w:ilvl w:val="0"/>
+          <w:numId w:val="1"/>
+        </w:numPr>
+        <w:rPr>
+          <w:rFonts w:ascii="Arial" w:hAnsi="Arial" w:cs="Arial"/>
+          <w:strike/>
+        </w:rPr>
+      </w:pPr>
+      <w:r>
+        <w:rPr>
+          <w:rFonts w:ascii="Arial" w:hAnsi="Arial" w:cs="Arial"/>
+          <w:strike/>
+        </w:rPr>
+        <w:t xml:space="preserve">Review research </w:t>
+      </w:r>
+      <w:r>
+        <w:rPr>
+          <w:rFonts w:ascii="Arial" w:hAnsi="Arial" w:cs="Arial"/>
+          <w:strike/>
+        </w:rPr>
+        <w:t>on uses of twitter in PH research</w:t>
+      </w:r>
+    </w:p>
+    <w:p>
+      <w:pPr>
+        <w:pStyle w:val="ListParagraph"/>
+        <w:numPr>
+          <w:ilvl w:val="0"/>
+          <w:numId w:val="1"/>
+        </w:numPr>
+        <w:rPr>
+          <w:rFonts w:ascii="Arial" w:hAnsi="Arial" w:cs="Arial"/>
+        </w:rPr>
+      </w:pPr>
+      <w:r>
+        <w:rPr>
+          <w:rFonts w:ascii="Arial" w:hAnsi="Arial" w:cs="Arial"/>
+        </w:rPr>
+        <w:t>IF twitter does not work</w:t>
       </w:r>
     </w:p>
     <w:p>
@@ -1649,25 +1721,25 @@
         <w:rPr>
           <w:rFonts w:ascii="Arial" w:hAnsi="Arial" w:cs="Arial"/>
         </w:rPr>
-        <w:t>We could validate a monthly predictive model using this</w:t>
-      </w:r>
-    </w:p>
-    <w:p>
-      <w:pPr>
-        <w:pStyle w:val="ListParagraph"/>
-        <w:numPr>
-          <w:ilvl w:val="0"/>
-          <w:numId w:val="1"/>
-        </w:numPr>
-        <w:rPr>
-          <w:rFonts w:ascii="Arial" w:hAnsi="Arial" w:cs="Arial"/>
-        </w:rPr>
-      </w:pPr>
-      <w:r>
-        <w:rPr>
-          <w:rFonts w:ascii="Arial" w:hAnsi="Arial" w:cs="Arial"/>
-        </w:rPr>
-        <w:t xml:space="preserve">Research Carmen </w:t>
+        <w:t>Look for machine learning dataset</w:t>
+      </w:r>
+    </w:p>
+    <w:p>
+      <w:pPr>
+        <w:pStyle w:val="ListParagraph"/>
+        <w:numPr>
+          <w:ilvl w:val="2"/>
+          <w:numId w:val="1"/>
+        </w:numPr>
+        <w:rPr>
+          <w:rFonts w:ascii="Arial" w:hAnsi="Arial" w:cs="Arial"/>
+        </w:rPr>
+      </w:pPr>
+      <w:r>
+        <w:rPr>
+          <w:rFonts w:ascii="Arial" w:hAnsi="Arial" w:cs="Arial"/>
+        </w:rPr>
+        <w:t>Find big publicly available longitudinal data sets</w:t>
       </w:r>
     </w:p>
     <w:p>
@@ -1685,182 +1757,7 @@
         <w:rPr>
           <w:rFonts w:ascii="Arial" w:hAnsi="Arial" w:cs="Arial"/>
         </w:rPr>
-        <w:t>See healthtweets.org presentation</w:t>
-      </w:r>
-    </w:p>
-    <w:p>
-      <w:pPr>
-        <w:pStyle w:val="ListParagraph"/>
-        <w:numPr>
-          <w:ilvl w:val="0"/>
-          <w:numId w:val="1"/>
-        </w:numPr>
-        <w:rPr>
-          <w:rFonts w:ascii="Arial" w:hAnsi="Arial" w:cs="Arial"/>
-          <w:strike/>
-        </w:rPr>
-      </w:pPr>
-      <w:r>
-        <w:rPr>
-          <w:rFonts w:ascii="Arial" w:hAnsi="Arial" w:cs="Arial"/>
-          <w:strike/>
-        </w:rPr>
-        <w:t>See if I can pull the Florida groceries</w:t>
-      </w:r>
-      <w:r>
-        <w:rPr>
-          <w:rFonts w:ascii="Arial" w:hAnsi="Arial" w:cs="Arial"/>
-          <w:strike/>
-        </w:rPr>
-        <w:t xml:space="preserve"> from google map mining code</w:t>
-      </w:r>
-      <w:r>
-        <w:rPr>
-          <w:rFonts w:ascii="Arial" w:hAnsi="Arial" w:cs="Arial"/>
-          <w:strike/>
-        </w:rPr>
-        <w:t xml:space="preserve"> (other)</w:t>
-      </w:r>
-    </w:p>
-    <w:p>
-      <w:pPr>
-        <w:pStyle w:val="ListParagraph"/>
-        <w:numPr>
-          <w:ilvl w:val="1"/>
-          <w:numId w:val="1"/>
-        </w:numPr>
-        <w:rPr>
-          <w:rFonts w:ascii="Arial" w:hAnsi="Arial" w:cs="Arial"/>
-        </w:rPr>
-      </w:pPr>
-      <w:r>
-        <w:rPr>
-          <w:rFonts w:ascii="Arial" w:hAnsi="Arial" w:cs="Arial"/>
-        </w:rPr>
-        <w:t xml:space="preserve">Yes, I can and have </w:t>
-      </w:r>
-    </w:p>
-    <w:p>
-      <w:pPr>
-        <w:pStyle w:val="ListParagraph"/>
-        <w:numPr>
-          <w:ilvl w:val="0"/>
-          <w:numId w:val="1"/>
-        </w:numPr>
-        <w:rPr>
-          <w:rFonts w:ascii="Arial" w:hAnsi="Arial" w:cs="Arial"/>
-          <w:strike/>
-        </w:rPr>
-      </w:pPr>
-      <w:r>
-        <w:rPr>
-          <w:rFonts w:ascii="Arial" w:hAnsi="Arial" w:cs="Arial"/>
-          <w:strike/>
-        </w:rPr>
-        <w:t>Change delimiter to something used less frequently (~)</w:t>
-      </w:r>
-    </w:p>
-    <w:p>
-      <w:pPr>
-        <w:pStyle w:val="ListParagraph"/>
-        <w:numPr>
-          <w:ilvl w:val="0"/>
-          <w:numId w:val="1"/>
-        </w:numPr>
-        <w:rPr>
-          <w:rFonts w:ascii="Arial" w:hAnsi="Arial" w:cs="Arial"/>
-          <w:strike/>
-        </w:rPr>
-      </w:pPr>
-      <w:r>
-        <w:rPr>
-          <w:rFonts w:ascii="Arial" w:hAnsi="Arial" w:cs="Arial"/>
-          <w:strike/>
-        </w:rPr>
-        <w:t>Only print tweets with geocode, if geo codes re needed</w:t>
-      </w:r>
-    </w:p>
-    <w:p>
-      <w:pPr>
-        <w:pStyle w:val="ListParagraph"/>
-        <w:numPr>
-          <w:ilvl w:val="1"/>
-          <w:numId w:val="1"/>
-        </w:numPr>
-        <w:rPr>
-          <w:rFonts w:ascii="Arial" w:hAnsi="Arial" w:cs="Arial"/>
-          <w:strike/>
-        </w:rPr>
-      </w:pPr>
-      <w:r>
-        <w:rPr>
-          <w:rFonts w:ascii="Arial" w:hAnsi="Arial" w:cs="Arial"/>
-          <w:strike/>
-        </w:rPr>
-        <w:t xml:space="preserve">Get clean Tweets about HIV </w:t>
-      </w:r>
-    </w:p>
-    <w:p>
-      <w:pPr>
-        <w:pStyle w:val="ListParagraph"/>
-        <w:numPr>
-          <w:ilvl w:val="0"/>
-          <w:numId w:val="1"/>
-        </w:numPr>
-        <w:rPr>
-          <w:rFonts w:ascii="Arial" w:hAnsi="Arial" w:cs="Arial"/>
-          <w:strike/>
-        </w:rPr>
-      </w:pPr>
-      <w:r>
-        <w:rPr>
-          <w:rFonts w:ascii="Arial" w:hAnsi="Arial" w:cs="Arial"/>
-          <w:strike/>
-        </w:rPr>
-        <w:t xml:space="preserve">Review research </w:t>
-      </w:r>
-      <w:r>
-        <w:rPr>
-          <w:rFonts w:ascii="Arial" w:hAnsi="Arial" w:cs="Arial"/>
-          <w:strike/>
-        </w:rPr>
-        <w:t>on uses of twitter in PH research</w:t>
-      </w:r>
-    </w:p>
-    <w:p>
-      <w:pPr>
-        <w:pStyle w:val="ListParagraph"/>
-        <w:numPr>
-          <w:ilvl w:val="0"/>
-          <w:numId w:val="1"/>
-        </w:numPr>
-        <w:rPr>
-          <w:rFonts w:ascii="Arial" w:hAnsi="Arial" w:cs="Arial"/>
-        </w:rPr>
-      </w:pPr>
-      <w:r>
-        <w:rPr>
-          <w:rFonts w:ascii="Arial" w:hAnsi="Arial" w:cs="Arial"/>
-        </w:rPr>
-        <w:t>IF twitter does not work</w:t>
-      </w:r>
-    </w:p>
-    <w:p>
-      <w:pPr>
-        <w:pStyle w:val="ListParagraph"/>
-        <w:numPr>
-          <w:ilvl w:val="1"/>
-          <w:numId w:val="1"/>
-        </w:numPr>
-        <w:rPr>
-          <w:rFonts w:ascii="Arial" w:hAnsi="Arial" w:cs="Arial"/>
-        </w:rPr>
-      </w:pPr>
-      <w:r>
-        <w:rPr>
-          <w:rFonts w:ascii="Arial" w:hAnsi="Arial" w:cs="Arial"/>
-        </w:rPr>
-        <w:t>Look for machine learning dataset</w:t>
+        <w:t>Can we do a survival analysis with machine learning</w:t>
       </w:r>
     </w:p>
     <w:p>
@@ -1878,61 +1775,27 @@
         <w:rPr>
           <w:rFonts w:ascii="Arial" w:hAnsi="Arial" w:cs="Arial"/>
         </w:rPr>
-        <w:lastRenderedPageBreak/>
-        <w:t>Find big publicly available longitudinal data sets</w:t>
-      </w:r>
-    </w:p>
-    <w:p>
-      <w:pPr>
-        <w:pStyle w:val="ListParagraph"/>
-        <w:numPr>
-          <w:ilvl w:val="1"/>
-          <w:numId w:val="1"/>
-        </w:numPr>
-        <w:rPr>
-          <w:rFonts w:ascii="Arial" w:hAnsi="Arial" w:cs="Arial"/>
-        </w:rPr>
-      </w:pPr>
-      <w:r>
-        <w:rPr>
-          <w:rFonts w:ascii="Arial" w:hAnsi="Arial" w:cs="Arial"/>
-        </w:rPr>
-        <w:t>Can we do a survival analysis with machine learning</w:t>
-      </w:r>
-    </w:p>
-    <w:p>
-      <w:pPr>
-        <w:pStyle w:val="ListParagraph"/>
-        <w:numPr>
-          <w:ilvl w:val="2"/>
-          <w:numId w:val="1"/>
-        </w:numPr>
-        <w:rPr>
-          <w:rFonts w:ascii="Arial" w:hAnsi="Arial" w:cs="Arial"/>
-        </w:rPr>
-      </w:pPr>
-      <w:r>
-        <w:rPr>
-          <w:rFonts w:ascii="Arial" w:hAnsi="Arial" w:cs="Arial"/>
-        </w:rPr>
         <w:t>Framingham data?</w:t>
       </w:r>
     </w:p>
     <w:p>
       <w:pPr>
-        <w:pStyle w:val="ListParagraph"/>
-        <w:rPr>
-          <w:rFonts w:ascii="Arial" w:hAnsi="Arial" w:cs="Arial"/>
-        </w:rPr>
-      </w:pPr>
-    </w:p>
-    <w:p>
-      <w:pPr>
-        <w:pStyle w:val="ListParagraph"/>
-        <w:rPr>
-          <w:rFonts w:ascii="Arial" w:hAnsi="Arial" w:cs="Arial"/>
-        </w:rPr>
-      </w:pPr>
+        <w:rPr>
+          <w:rFonts w:ascii="Arial" w:hAnsi="Arial" w:cs="Arial"/>
+        </w:rPr>
+      </w:pPr>
+      <w:r>
+        <w:rPr>
+          <w:rFonts w:ascii="Arial" w:hAnsi="Arial" w:cs="Arial"/>
+        </w:rPr>
+        <w:t>References:</w:t>
+      </w:r>
+      <w:r>
+        <w:rPr>
+          <w:rFonts w:ascii="Arial" w:hAnsi="Arial" w:cs="Arial"/>
+        </w:rPr>
+        <w:br/>
+      </w:r>
     </w:p>
     <w:p>
       <w:pPr>
@@ -1970,7 +1833,7 @@
       <w:r>
         <w:t xml:space="preserve">(6), 1256-1264. Retrieved from </w:t>
       </w:r>
-      <w:hyperlink r:id="rId9" w:history="1">
+      <w:hyperlink r:id="rId10" w:history="1">
         <w:r>
           <w:rPr>
             <w:rStyle w:val="Hyperlink"/>
@@ -1999,7 +1862,7 @@
       <w:r>
         <w:t xml:space="preserve">(18), 2799-2805. Retrieved from </w:t>
       </w:r>
-      <w:hyperlink r:id="rId10" w:history="1">
+      <w:hyperlink r:id="rId11" w:history="1">
         <w:r>
           <w:rPr>
             <w:rStyle w:val="Hyperlink"/>
@@ -2041,7 +1904,7 @@
 
 <file path=word/comments.xml><?xml version="1.0" encoding="utf-8"?>
 <w:comments xmlns:wpc="http://schemas.microsoft.com/office/word/2010/wordprocessingCanvas" xmlns:cx="http://schemas.microsoft.com/office/drawing/2014/chartex" xmlns:cx1="http://schemas.microsoft.com/office/drawing/2015/9/8/chartex" xmlns:cx2="http://schemas.microsoft.com/office/drawing/2015/10/21/chartex" xmlns:cx3="http://schemas.microsoft.com/office/drawing/2016/5/9/chartex" xmlns:cx4="http://schemas.microsoft.com/office/drawing/2016/5/10/chartex" xmlns:cx5="http://schemas.microsoft.com/office/drawing/2016/5/11/chartex" xmlns:cx6="http://schemas.microsoft.com/office/drawing/2016/5/12/chartex" xmlns:cx7="http://schemas.microsoft.com/office/drawing/2016/5/13/chartex" xmlns:cx8="http://schemas.microsoft.com/office/drawing/2016/5/14/chartex" xmlns:mc="http://schemas.openxmlformats.org/markup-compatibility/2006" xmlns:aink="http://schemas.microsoft.com/office/drawing/2016/ink" xmlns:am3d="http://schemas.microsoft.com/office/drawing/2017/model3d" xmlns:o="urn:schemas-microsoft-com:office:office" xmlns:r="http://schemas.openxmlformats.org/officeDocument/2006/relationships" xmlns:m="http://schemas.openxmlformats.org/officeDocument/2006/math" xmlns:v="urn:schemas-microsoft-com:vml" xmlns:wp14="http://schemas.microsoft.com/office/word/2010/wordprocessingDrawing" xmlns:wp="http://schemas.openxmlformats.org/drawingml/2006/wordprocessingDrawing" xmlns:w10="urn:schemas-microsoft-com:office:word" xmlns:w="http://schemas.openxmlformats.org/wordprocessingml/2006/main" xmlns:w14="http://schemas.microsoft.com/office/word/2010/wordml" xmlns:w15="http://schemas.microsoft.com/office/word/2012/wordml" xmlns:w16cid="http://schemas.microsoft.com/office/word/2016/wordml/cid" xmlns:w16se="http://schemas.microsoft.com/office/word/2015/wordml/symex" xmlns:wpg="http://schemas.microsoft.com/office/word/2010/wordprocessingGroup" xmlns:wpi="http://schemas.microsoft.com/office/word/2010/wordprocessingInk" xmlns:wne="http://schemas.microsoft.com/office/word/2006/wordml" xmlns:wps="http://schemas.microsoft.com/office/word/2010/wordprocessingShape" mc:Ignorable="w14 w15 w16se w16cid wp14">
-  <w:comment w:id="1" w:author="Daniel Chacreton" w:date="2020-02-02T10:35:00Z" w:initials="DC">
+  <w:comment w:id="0" w:author="Daniel Chacreton" w:date="2020-02-02T10:35:00Z" w:initials="DC">
     <w:p>
       <w:pPr>
         <w:pStyle w:val="CommentText"/>
@@ -2157,7 +2020,6 @@
     <w:lvl w:ilvl="4" w:tplc="B6A68C90">
       <w:start w:val="1"/>
       <w:numFmt w:val="bullet"/>
-      <w:pStyle w:val="EndNoteBibliography"/>
       <w:lvlText w:val="o"/>
       <w:lvlJc w:val="left"/>
       <w:pPr>
@@ -2677,6 +2539,7 @@
   <w:style w:type="character" w:default="1" w:styleId="DefaultParagraphFont">
     <w:name w:val="Default Paragraph Font"/>
     <w:uiPriority w:val="1"/>
+    <w:semiHidden/>
     <w:unhideWhenUsed/>
   </w:style>
   <w:style w:type="table" w:default="1" w:styleId="TableNormal">
@@ -3217,7 +3080,7 @@
 </file>
 
 <file path=customXml/itemProps1.xml><?xml version="1.0" encoding="utf-8"?>
-<ds:datastoreItem xmlns:ds="http://schemas.openxmlformats.org/officeDocument/2006/customXml" ds:itemID="{0A1780DC-6DE8-4D01-A77D-9507F5D04D60}">
+<ds:datastoreItem xmlns:ds="http://schemas.openxmlformats.org/officeDocument/2006/customXml" ds:itemID="{87F856BE-9AC5-4295-8E73-6831761906D5}">
   <ds:schemaRefs>
     <ds:schemaRef ds:uri="http://schemas.openxmlformats.org/officeDocument/2006/bibliography"/>
   </ds:schemaRefs>

</xml_diff>

<commit_message>
HIV search query updated
</commit_message>
<xml_diff>
--- a/Twitter Project notes.docx
+++ b/Twitter Project notes.docx
@@ -85,6 +85,8 @@
         </w:rPr>
         <w:t>?</w:t>
       </w:r>
+      <w:bookmarkStart w:id="0" w:name="_GoBack"/>
+      <w:bookmarkEnd w:id="0"/>
     </w:p>
     <w:p>
       <w:pPr>
@@ -416,14 +418,7 @@
         <w:rPr>
           <w:rFonts w:ascii="Arial" w:hAnsi="Arial" w:cs="Arial"/>
         </w:rPr>
-        <w:t>&gt;&gt;</w:t>
-      </w:r>
-      <w:bookmarkStart w:id="0" w:name="_GoBack"/>
-      <w:r>
-        <w:rPr>
-          <w:rFonts w:ascii="Arial" w:hAnsi="Arial" w:cs="Arial"/>
-        </w:rPr>
-        <w:t xml:space="preserve">HIV, HIV/AIDS, HIV testing, HIV medication, AIDS test, HIV test, HIV+, HIV(+), rapid-HIV test, rapid HIV test, </w:t>
+        <w:t xml:space="preserve">&gt;&gt;HIV, HIV/AIDS, HIV testing, HIV medication, AIDS test, HIV test, HIV+, HIV(+), rapid-HIV test, rapid HIV test, </w:t>
       </w:r>
       <w:proofErr w:type="spellStart"/>
       <w:r>
@@ -516,7 +511,6 @@
         </w:rPr>
         <w:t>Thrush</w:t>
       </w:r>
-      <w:bookmarkEnd w:id="0"/>
     </w:p>
     <w:p>
       <w:pPr>
@@ -1544,13 +1538,84 @@
           <w:szCs w:val="22"/>
         </w:rPr>
       </w:pPr>
-      <w:r>
+    </w:p>
+    <w:p>
+      <w:pPr>
+        <w:rPr>
+          <w:rFonts w:ascii="Arial" w:eastAsiaTheme="majorEastAsia" w:hAnsi="Arial" w:cs="Arial"/>
+        </w:rPr>
+      </w:pPr>
+      <w:r>
+        <w:rPr>
+          <w:rFonts w:ascii="Arial" w:hAnsi="Arial" w:cs="Arial"/>
+        </w:rPr>
+        <w:br w:type="page"/>
+      </w:r>
+    </w:p>
+    <w:p>
+      <w:pPr>
+        <w:jc w:val="center"/>
+        <w:rPr>
+          <w:rFonts w:ascii="Arial" w:hAnsi="Arial" w:cs="Arial"/>
+        </w:rPr>
+      </w:pPr>
+      <w:r>
+        <w:rPr>
+          <w:rFonts w:ascii="Arial" w:hAnsi="Arial" w:cs="Arial"/>
+          <w:b/>
+          <w:bCs/>
+        </w:rPr>
+        <w:lastRenderedPageBreak/>
+        <w:t>Potential Presentation Opportunities:</w:t>
+      </w:r>
+      <w:r>
+        <w:rPr>
+          <w:rFonts w:ascii="Arial" w:hAnsi="Arial" w:cs="Arial"/>
+        </w:rPr>
+        <w:br/>
+        <w:t xml:space="preserve">1.) </w:t>
+      </w:r>
+      <w:hyperlink r:id="rId10" w:history="1">
+        <w:r>
+          <w:rPr>
+            <w:rStyle w:val="Hyperlink"/>
+            <w:rFonts w:ascii="Arial" w:hAnsi="Arial" w:cs="Arial"/>
+          </w:rPr>
+          <w:t>https://www.citymatch.org/conference/abstract-symposium-and-workshop-submissions/</w:t>
+        </w:r>
+      </w:hyperlink>
+    </w:p>
+    <w:p>
+      <w:pPr>
+        <w:rPr>
+          <w:rFonts w:ascii="Arial" w:eastAsiaTheme="majorEastAsia" w:hAnsi="Arial" w:cs="Arial"/>
+        </w:rPr>
+      </w:pPr>
+      <w:r>
+        <w:rPr>
+          <w:rFonts w:ascii="Arial" w:hAnsi="Arial" w:cs="Arial"/>
+        </w:rPr>
+        <w:br w:type="page"/>
+      </w:r>
+    </w:p>
+    <w:p>
+      <w:pPr>
+        <w:pStyle w:val="Heading1"/>
         <w:rPr>
           <w:rFonts w:ascii="Arial" w:hAnsi="Arial" w:cs="Arial"/>
           <w:color w:val="auto"/>
           <w:sz w:val="22"/>
           <w:szCs w:val="22"/>
         </w:rPr>
+      </w:pPr>
+      <w:r>
+        <w:rPr>
+          <w:rFonts w:ascii="Arial" w:hAnsi="Arial" w:cs="Arial"/>
+          <w:color w:val="auto"/>
+          <w:sz w:val="22"/>
+          <w:szCs w:val="22"/>
+        </w:rPr>
+        <w:lastRenderedPageBreak/>
         <w:t>Topic of interest:</w:t>
       </w:r>
     </w:p>
@@ -1715,7 +1780,6 @@
           <w:rFonts w:ascii="Arial" w:hAnsi="Arial" w:cs="Arial"/>
           <w:strike/>
         </w:rPr>
-        <w:lastRenderedPageBreak/>
         <w:t>Run length/end time</w:t>
       </w:r>
     </w:p>
@@ -2146,7 +2210,7 @@
       <w:r>
         <w:t xml:space="preserve">(6), 1256-1264. Retrieved from </w:t>
       </w:r>
-      <w:hyperlink r:id="rId10" w:history="1">
+      <w:hyperlink r:id="rId11" w:history="1">
         <w:r>
           <w:rPr>
             <w:rStyle w:val="Hyperlink"/>
@@ -2175,7 +2239,7 @@
       <w:r>
         <w:t xml:space="preserve">(18), 2799-2805. Retrieved from </w:t>
       </w:r>
-      <w:hyperlink r:id="rId11" w:history="1">
+      <w:hyperlink r:id="rId12" w:history="1">
         <w:r>
           <w:rPr>
             <w:rStyle w:val="Hyperlink"/>
@@ -2870,6 +2934,7 @@
   <w:style w:type="character" w:default="1" w:styleId="DefaultParagraphFont">
     <w:name w:val="Default Paragraph Font"/>
     <w:uiPriority w:val="1"/>
+    <w:semiHidden/>
     <w:unhideWhenUsed/>
   </w:style>
   <w:style w:type="table" w:default="1" w:styleId="TableNormal">
@@ -3410,7 +3475,7 @@
 </file>
 
 <file path=customXml/itemProps1.xml><?xml version="1.0" encoding="utf-8"?>
-<ds:datastoreItem xmlns:ds="http://schemas.openxmlformats.org/officeDocument/2006/customXml" ds:itemID="{08206FFB-CF8F-4DA6-A57A-427C5EECE7C6}">
+<ds:datastoreItem xmlns:ds="http://schemas.openxmlformats.org/officeDocument/2006/customXml" ds:itemID="{8ACE25B2-4BAE-4A92-B92E-45E254DF68BE}">
   <ds:schemaRefs>
     <ds:schemaRef ds:uri="http://schemas.openxmlformats.org/officeDocument/2006/bibliography"/>
   </ds:schemaRefs>

</xml_diff>